<commit_message>
added new images and project links
</commit_message>
<xml_diff>
--- a/image/Saba-Resume.docx
+++ b/image/Saba-Resume.docx
@@ -1,6 +1,6 @@
 
 <file path=word/document.xml><?xml version="1.0" encoding="utf-8"?>
-<w:document xmlns:wpc="http://schemas.microsoft.com/office/word/2010/wordprocessingCanvas" xmlns:cx="http://schemas.microsoft.com/office/drawing/2014/chartex" xmlns:cx1="http://schemas.microsoft.com/office/drawing/2015/9/8/chartex" xmlns:cx2="http://schemas.microsoft.com/office/drawing/2015/10/21/chartex" xmlns:cx3="http://schemas.microsoft.com/office/drawing/2016/5/9/chartex" xmlns:cx4="http://schemas.microsoft.com/office/drawing/2016/5/10/chartex" xmlns:cx5="http://schemas.microsoft.com/office/drawing/2016/5/11/chartex" xmlns:cx6="http://schemas.microsoft.com/office/drawing/2016/5/12/chartex" xmlns:cx7="http://schemas.microsoft.com/office/drawing/2016/5/13/chartex" xmlns:cx8="http://schemas.microsoft.com/office/drawing/2016/5/14/chartex" xmlns:mc="http://schemas.openxmlformats.org/markup-compatibility/2006" xmlns:aink="http://schemas.microsoft.com/office/drawing/2016/ink" xmlns:am3d="http://schemas.microsoft.com/office/drawing/2017/model3d" xmlns:o="urn:schemas-microsoft-com:office:office" xmlns:r="http://schemas.openxmlformats.org/officeDocument/2006/relationships" xmlns:m="http://schemas.openxmlformats.org/officeDocument/2006/math" xmlns:v="urn:schemas-microsoft-com:vml" xmlns:wp14="http://schemas.microsoft.com/office/word/2010/wordprocessingDrawing" xmlns:wp="http://schemas.openxmlformats.org/drawingml/2006/wordprocessingDrawing" xmlns:w10="urn:schemas-microsoft-com:office:word" xmlns:w="http://schemas.openxmlformats.org/wordprocessingml/2006/main" xmlns:w14="http://schemas.microsoft.com/office/word/2010/wordml" xmlns:w15="http://schemas.microsoft.com/office/word/2012/wordml" xmlns:w16cex="http://schemas.microsoft.com/office/word/2018/wordml/cex" xmlns:w16cid="http://schemas.microsoft.com/office/word/2016/wordml/cid" xmlns:w16="http://schemas.microsoft.com/office/word/2018/wordml" xmlns:w16se="http://schemas.microsoft.com/office/word/2015/wordml/symex" xmlns:wpg="http://schemas.microsoft.com/office/word/2010/wordprocessingGroup" xmlns:wpi="http://schemas.microsoft.com/office/word/2010/wordprocessingInk" xmlns:wne="http://schemas.microsoft.com/office/word/2006/wordml" xmlns:wps="http://schemas.microsoft.com/office/word/2010/wordprocessingShape" mc:Ignorable="w14 w15 w16se w16cid w16 w16cex wp14">
+<w:document xmlns:wpc="http://schemas.microsoft.com/office/word/2010/wordprocessingCanvas" xmlns:cx="http://schemas.microsoft.com/office/drawing/2014/chartex" xmlns:cx1="http://schemas.microsoft.com/office/drawing/2015/9/8/chartex" xmlns:cx2="http://schemas.microsoft.com/office/drawing/2015/10/21/chartex" xmlns:cx3="http://schemas.microsoft.com/office/drawing/2016/5/9/chartex" xmlns:cx4="http://schemas.microsoft.com/office/drawing/2016/5/10/chartex" xmlns:cx5="http://schemas.microsoft.com/office/drawing/2016/5/11/chartex" xmlns:cx6="http://schemas.microsoft.com/office/drawing/2016/5/12/chartex" xmlns:cx7="http://schemas.microsoft.com/office/drawing/2016/5/13/chartex" xmlns:cx8="http://schemas.microsoft.com/office/drawing/2016/5/14/chartex" xmlns:mc="http://schemas.openxmlformats.org/markup-compatibility/2006" xmlns:aink="http://schemas.microsoft.com/office/drawing/2016/ink" xmlns:am3d="http://schemas.microsoft.com/office/drawing/2017/model3d" xmlns:o="urn:schemas-microsoft-com:office:office" xmlns:r="http://schemas.openxmlformats.org/officeDocument/2006/relationships" xmlns:m="http://schemas.openxmlformats.org/officeDocument/2006/math" xmlns:v="urn:schemas-microsoft-com:vml" xmlns:wp14="http://schemas.microsoft.com/office/word/2010/wordprocessingDrawing" xmlns:wp="http://schemas.openxmlformats.org/drawingml/2006/wordprocessingDrawing" xmlns:w10="urn:schemas-microsoft-com:office:word" xmlns:w="http://schemas.openxmlformats.org/wordprocessingml/2006/main" xmlns:w14="http://schemas.microsoft.com/office/word/2010/wordml" xmlns:w15="http://schemas.microsoft.com/office/word/2012/wordml" xmlns:w16cex="http://schemas.microsoft.com/office/word/2018/wordml/cex" xmlns:w16cid="http://schemas.microsoft.com/office/word/2016/wordml/cid" xmlns:w16="http://schemas.microsoft.com/office/word/2018/wordml" xmlns:w16sdtdh="http://schemas.microsoft.com/office/word/2020/wordml/sdtdatahash" xmlns:w16se="http://schemas.microsoft.com/office/word/2015/wordml/symex" xmlns:wpg="http://schemas.microsoft.com/office/word/2010/wordprocessingGroup" xmlns:wpi="http://schemas.microsoft.com/office/word/2010/wordprocessingInk" xmlns:wne="http://schemas.microsoft.com/office/word/2006/wordml" xmlns:wps="http://schemas.microsoft.com/office/word/2010/wordprocessingShape" mc:Ignorable="w14 w15 w16se w16cid w16 w16cex w16sdtdh wp14">
   <w:body>
     <w:tbl>
       <w:tblPr>
@@ -134,6 +134,9 @@
             <w:r>
               <w:t>LINKEDIN PROFILE</w:t>
             </w:r>
+            <w:r>
+              <w:t>:</w:t>
+            </w:r>
           </w:p>
           <w:p>
             <w:pPr>
@@ -159,6 +162,9 @@
             <w:r>
               <w:t>GITHUB PROFILE</w:t>
             </w:r>
+            <w:r>
+              <w:t>:</w:t>
+            </w:r>
           </w:p>
           <w:p>
             <w:pPr>
@@ -183,6 +189,56 @@
               </w:tabs>
             </w:pPr>
           </w:p>
+          <w:p>
+            <w:pPr>
+              <w:tabs>
+                <w:tab w:val="left" w:pos="990"/>
+              </w:tabs>
+            </w:pPr>
+            <w:r>
+              <w:t>WORKING RIGHTS</w:t>
+            </w:r>
+            <w:r>
+              <w:t>:</w:t>
+            </w:r>
+          </w:p>
+          <w:p>
+            <w:pPr>
+              <w:tabs>
+                <w:tab w:val="left" w:pos="990"/>
+              </w:tabs>
+            </w:pPr>
+            <w:r>
+              <w:t>Citizen</w:t>
+            </w:r>
+          </w:p>
+          <w:p>
+            <w:pPr>
+              <w:tabs>
+                <w:tab w:val="left" w:pos="990"/>
+              </w:tabs>
+            </w:pPr>
+          </w:p>
+          <w:p>
+            <w:pPr>
+              <w:tabs>
+                <w:tab w:val="left" w:pos="990"/>
+              </w:tabs>
+            </w:pPr>
+            <w:r>
+              <w:t>ADDRESS:</w:t>
+            </w:r>
+          </w:p>
+          <w:p>
+            <w:pPr>
+              <w:tabs>
+                <w:tab w:val="left" w:pos="990"/>
+              </w:tabs>
+            </w:pPr>
+            <w:r>
+              <w:t xml:space="preserve">Melbourne, Victoria </w:t>
+            </w:r>
+          </w:p>
         </w:tc>
         <w:tc>
           <w:tcPr>
@@ -206,6 +262,9 @@
             <w:pPr>
               <w:pStyle w:val="Title"/>
               <w:rPr>
+                <w:rStyle w:val="Strong"/>
+                <w:b w:val="0"/>
+                <w:bCs w:val="0"/>
                 <w:sz w:val="40"/>
                 <w:szCs w:val="40"/>
               </w:rPr>
@@ -217,17 +276,6 @@
               </w:rPr>
               <w:t>Saba Akhtar</w:t>
             </w:r>
-          </w:p>
-          <w:p>
-            <w:pPr>
-              <w:pStyle w:val="Subtitle"/>
-              <w:rPr>
-                <w:rStyle w:val="Strong"/>
-                <w:spacing w:val="56"/>
-                <w:sz w:val="24"/>
-                <w:szCs w:val="24"/>
-              </w:rPr>
-            </w:pPr>
           </w:p>
           <w:p>
             <w:pPr>
@@ -411,6 +459,12 @@
               <w:rPr>
                 <w:bCs/>
               </w:rPr>
+              <w:t xml:space="preserve"> WordPress,</w:t>
+            </w:r>
+            <w:r>
+              <w:rPr>
+                <w:bCs/>
+              </w:rPr>
               <w:t xml:space="preserve"> </w:t>
             </w:r>
             <w:r>
@@ -465,25 +519,19 @@
               <w:rPr>
                 <w:bCs/>
               </w:rPr>
-              <w:t xml:space="preserve"> and React</w:t>
-            </w:r>
-            <w:r>
-              <w:rPr>
-                <w:bCs/>
-              </w:rPr>
-              <w:t>.</w:t>
-            </w:r>
-            <w:r>
-              <w:rPr>
-                <w:bCs/>
-              </w:rPr>
-              <w:t>JS</w:t>
-            </w:r>
-            <w:r>
-              <w:rPr>
-                <w:bCs/>
-              </w:rPr>
-              <w:t xml:space="preserve"> </w:t>
+              <w:t>,</w:t>
+            </w:r>
+            <w:r>
+              <w:rPr>
+                <w:bCs/>
+              </w:rPr>
+              <w:t xml:space="preserve"> React</w:t>
+            </w:r>
+            <w:r>
+              <w:rPr>
+                <w:bCs/>
+              </w:rPr>
+              <w:t xml:space="preserve"> and API integration.</w:t>
             </w:r>
           </w:p>
           <w:p>
@@ -648,12 +696,24 @@
               <w:rPr>
                 <w:color w:val="000000"/>
               </w:rPr>
-              <w:t>, React, Bootstrap</w:t>
+              <w:t>, React</w:t>
             </w:r>
             <w:r>
               <w:rPr>
                 <w:color w:val="000000"/>
               </w:rPr>
+              <w:t xml:space="preserve"> Hooks</w:t>
+            </w:r>
+            <w:r>
+              <w:rPr>
+                <w:color w:val="000000"/>
+              </w:rPr>
+              <w:t>, Bootstrap</w:t>
+            </w:r>
+            <w:r>
+              <w:rPr>
+                <w:color w:val="000000"/>
+              </w:rPr>
               <w:t>4</w:t>
             </w:r>
             <w:r>
@@ -666,7 +726,25 @@
               <w:rPr>
                 <w:color w:val="000000"/>
               </w:rPr>
-              <w:t xml:space="preserve">, npm and </w:t>
+              <w:t xml:space="preserve">, </w:t>
+            </w:r>
+            <w:r>
+              <w:rPr>
+                <w:color w:val="000000"/>
+              </w:rPr>
+              <w:t xml:space="preserve">WordPress, </w:t>
+            </w:r>
+            <w:r>
+              <w:rPr>
+                <w:color w:val="000000"/>
+              </w:rPr>
+              <w:t>NPM</w:t>
+            </w:r>
+            <w:r>
+              <w:rPr>
+                <w:color w:val="000000"/>
+              </w:rPr>
+              <w:t xml:space="preserve"> and </w:t>
             </w:r>
             <w:r>
               <w:rPr>
@@ -888,7 +966,7 @@
               <w:rPr>
                 <w:color w:val="000000"/>
               </w:rPr>
-              <w:t xml:space="preserve">Ninja mock and Figma. </w:t>
+              <w:t xml:space="preserve">Ninja mock and Figma </w:t>
             </w:r>
           </w:p>
           <w:p>
@@ -941,7 +1019,13 @@
               <w:pStyle w:val="Heading2"/>
             </w:pPr>
             <w:r>
-              <w:t>SOFT SKILLS</w:t>
+              <w:t>T</w:t>
+            </w:r>
+            <w:r>
+              <w:t>ransferable</w:t>
+            </w:r>
+            <w:r>
+              <w:t xml:space="preserve"> SKILLS</w:t>
             </w:r>
           </w:p>
           <w:p>
@@ -981,7 +1065,7 @@
                 <w:sz w:val="18"/>
                 <w:szCs w:val="18"/>
               </w:rPr>
-              <w:t xml:space="preserve">Resilient </w:t>
+              <w:t>Problem solving</w:t>
             </w:r>
           </w:p>
           <w:p>
@@ -1001,7 +1085,7 @@
                 <w:sz w:val="18"/>
                 <w:szCs w:val="18"/>
               </w:rPr>
-              <w:t>Proactive</w:t>
+              <w:t xml:space="preserve">Resilient </w:t>
             </w:r>
           </w:p>
           <w:p>
@@ -1021,7 +1105,7 @@
                 <w:sz w:val="18"/>
                 <w:szCs w:val="18"/>
               </w:rPr>
-              <w:t>Learner</w:t>
+              <w:t>Proactive</w:t>
             </w:r>
           </w:p>
           <w:p>
@@ -1041,7 +1125,7 @@
                 <w:sz w:val="18"/>
                 <w:szCs w:val="18"/>
               </w:rPr>
-              <w:t>Persistent</w:t>
+              <w:t>Learner</w:t>
             </w:r>
           </w:p>
           <w:p>
@@ -1051,20 +1135,47 @@
                 <w:ilvl w:val="0"/>
                 <w:numId w:val="8"/>
               </w:numPr>
-            </w:pPr>
-            <w:r>
               <w:rPr>
                 <w:sz w:val="18"/>
                 <w:szCs w:val="18"/>
               </w:rPr>
-              <w:t>Excellent communication skills</w:t>
-            </w:r>
+            </w:pPr>
             <w:r>
               <w:rPr>
                 <w:sz w:val="18"/>
                 <w:szCs w:val="18"/>
               </w:rPr>
-              <w:t>.</w:t>
+              <w:t>Persistent</w:t>
+            </w:r>
+          </w:p>
+          <w:p>
+            <w:pPr>
+              <w:pStyle w:val="ListParagraph"/>
+              <w:numPr>
+                <w:ilvl w:val="0"/>
+                <w:numId w:val="8"/>
+              </w:numPr>
+            </w:pPr>
+            <w:r>
+              <w:rPr>
+                <w:sz w:val="18"/>
+                <w:szCs w:val="18"/>
+              </w:rPr>
+              <w:t>Good</w:t>
+            </w:r>
+            <w:r>
+              <w:rPr>
+                <w:sz w:val="18"/>
+                <w:szCs w:val="18"/>
+              </w:rPr>
+              <w:t xml:space="preserve"> communication skills</w:t>
+            </w:r>
+            <w:r>
+              <w:rPr>
+                <w:sz w:val="18"/>
+                <w:szCs w:val="18"/>
+              </w:rPr>
+              <w:t xml:space="preserve"> both written and verbal</w:t>
             </w:r>
           </w:p>
         </w:tc>
@@ -1476,6 +1587,7 @@
                     <w:pStyle w:val="Heading2"/>
                   </w:pPr>
                   <w:r>
+                    <w:lastRenderedPageBreak/>
                     <w:t>Volunteer work</w:t>
                   </w:r>
                 </w:p>
@@ -1696,7 +1808,13 @@
               <w:t xml:space="preserve">       and Simulation M</w:t>
             </w:r>
             <w:r>
-              <w:t>odeling</w:t>
+              <w:t>ode</w:t>
+            </w:r>
+            <w:r>
+              <w:t>l</w:t>
+            </w:r>
+            <w:r>
+              <w:t>ling</w:t>
             </w:r>
           </w:p>
           <w:p>
@@ -1770,7 +1888,19 @@
               <w:jc w:val="both"/>
             </w:pPr>
             <w:r>
-              <w:t xml:space="preserve">       Simulation modeling</w:t>
+              <w:t xml:space="preserve">       Simulation </w:t>
+            </w:r>
+            <w:r>
+              <w:t>M</w:t>
+            </w:r>
+            <w:r>
+              <w:t>ode</w:t>
+            </w:r>
+            <w:r>
+              <w:t>l</w:t>
+            </w:r>
+            <w:r>
+              <w:t>ling</w:t>
             </w:r>
             <w:r>
               <w:t xml:space="preserve"> and C programming language</w:t>
@@ -1916,19 +2046,11 @@
         </w:rPr>
         <w:t xml:space="preserve">                                                                                        </w:t>
       </w:r>
-      <w:proofErr w:type="spellStart"/>
       <w:r>
         <w:rPr>
           <w:b/>
         </w:rPr>
-        <w:t>Westall</w:t>
-      </w:r>
-      <w:proofErr w:type="spellEnd"/>
-      <w:r>
-        <w:rPr>
-          <w:b/>
-        </w:rPr>
-        <w:t xml:space="preserve"> Primary School, Australia </w:t>
+        <w:t xml:space="preserve">Westall Primary School, Australia </w:t>
       </w:r>
       <w:r>
         <w:rPr>
@@ -2389,14 +2511,7 @@
           <w:sz w:val="18"/>
           <w:szCs w:val="18"/>
         </w:rPr>
-        <w:t>Cyclin</w:t>
-      </w:r>
-      <w:r>
-        <w:rPr>
-          <w:sz w:val="18"/>
-          <w:szCs w:val="18"/>
-        </w:rPr>
-        <w:t>g</w:t>
+        <w:t>Biking</w:t>
       </w:r>
     </w:p>
     <w:p>
@@ -2486,7 +2601,7 @@
 </file>
 
 <file path=word/endnotes.xml><?xml version="1.0" encoding="utf-8"?>
-<w:endnotes xmlns:wpc="http://schemas.microsoft.com/office/word/2010/wordprocessingCanvas" xmlns:cx="http://schemas.microsoft.com/office/drawing/2014/chartex" xmlns:cx1="http://schemas.microsoft.com/office/drawing/2015/9/8/chartex" xmlns:cx2="http://schemas.microsoft.com/office/drawing/2015/10/21/chartex" xmlns:cx3="http://schemas.microsoft.com/office/drawing/2016/5/9/chartex" xmlns:cx4="http://schemas.microsoft.com/office/drawing/2016/5/10/chartex" xmlns:cx5="http://schemas.microsoft.com/office/drawing/2016/5/11/chartex" xmlns:cx6="http://schemas.microsoft.com/office/drawing/2016/5/12/chartex" xmlns:cx7="http://schemas.microsoft.com/office/drawing/2016/5/13/chartex" xmlns:cx8="http://schemas.microsoft.com/office/drawing/2016/5/14/chartex" xmlns:mc="http://schemas.openxmlformats.org/markup-compatibility/2006" xmlns:aink="http://schemas.microsoft.com/office/drawing/2016/ink" xmlns:am3d="http://schemas.microsoft.com/office/drawing/2017/model3d" xmlns:o="urn:schemas-microsoft-com:office:office" xmlns:r="http://schemas.openxmlformats.org/officeDocument/2006/relationships" xmlns:m="http://schemas.openxmlformats.org/officeDocument/2006/math" xmlns:v="urn:schemas-microsoft-com:vml" xmlns:wp14="http://schemas.microsoft.com/office/word/2010/wordprocessingDrawing" xmlns:wp="http://schemas.openxmlformats.org/drawingml/2006/wordprocessingDrawing" xmlns:w10="urn:schemas-microsoft-com:office:word" xmlns:w="http://schemas.openxmlformats.org/wordprocessingml/2006/main" xmlns:w14="http://schemas.microsoft.com/office/word/2010/wordml" xmlns:w15="http://schemas.microsoft.com/office/word/2012/wordml" xmlns:w16cex="http://schemas.microsoft.com/office/word/2018/wordml/cex" xmlns:w16cid="http://schemas.microsoft.com/office/word/2016/wordml/cid" xmlns:w16="http://schemas.microsoft.com/office/word/2018/wordml" xmlns:w16se="http://schemas.microsoft.com/office/word/2015/wordml/symex" xmlns:wpg="http://schemas.microsoft.com/office/word/2010/wordprocessingGroup" xmlns:wpi="http://schemas.microsoft.com/office/word/2010/wordprocessingInk" xmlns:wne="http://schemas.microsoft.com/office/word/2006/wordml" xmlns:wps="http://schemas.microsoft.com/office/word/2010/wordprocessingShape" mc:Ignorable="w14 w15 w16se w16cid w16 w16cex wp14">
+<w:endnotes xmlns:wpc="http://schemas.microsoft.com/office/word/2010/wordprocessingCanvas" xmlns:cx="http://schemas.microsoft.com/office/drawing/2014/chartex" xmlns:cx1="http://schemas.microsoft.com/office/drawing/2015/9/8/chartex" xmlns:cx2="http://schemas.microsoft.com/office/drawing/2015/10/21/chartex" xmlns:cx3="http://schemas.microsoft.com/office/drawing/2016/5/9/chartex" xmlns:cx4="http://schemas.microsoft.com/office/drawing/2016/5/10/chartex" xmlns:cx5="http://schemas.microsoft.com/office/drawing/2016/5/11/chartex" xmlns:cx6="http://schemas.microsoft.com/office/drawing/2016/5/12/chartex" xmlns:cx7="http://schemas.microsoft.com/office/drawing/2016/5/13/chartex" xmlns:cx8="http://schemas.microsoft.com/office/drawing/2016/5/14/chartex" xmlns:mc="http://schemas.openxmlformats.org/markup-compatibility/2006" xmlns:aink="http://schemas.microsoft.com/office/drawing/2016/ink" xmlns:am3d="http://schemas.microsoft.com/office/drawing/2017/model3d" xmlns:o="urn:schemas-microsoft-com:office:office" xmlns:r="http://schemas.openxmlformats.org/officeDocument/2006/relationships" xmlns:m="http://schemas.openxmlformats.org/officeDocument/2006/math" xmlns:v="urn:schemas-microsoft-com:vml" xmlns:wp14="http://schemas.microsoft.com/office/word/2010/wordprocessingDrawing" xmlns:wp="http://schemas.openxmlformats.org/drawingml/2006/wordprocessingDrawing" xmlns:w10="urn:schemas-microsoft-com:office:word" xmlns:w="http://schemas.openxmlformats.org/wordprocessingml/2006/main" xmlns:w14="http://schemas.microsoft.com/office/word/2010/wordml" xmlns:w15="http://schemas.microsoft.com/office/word/2012/wordml" xmlns:w16cex="http://schemas.microsoft.com/office/word/2018/wordml/cex" xmlns:w16cid="http://schemas.microsoft.com/office/word/2016/wordml/cid" xmlns:w16="http://schemas.microsoft.com/office/word/2018/wordml" xmlns:w16sdtdh="http://schemas.microsoft.com/office/word/2020/wordml/sdtdatahash" xmlns:w16se="http://schemas.microsoft.com/office/word/2015/wordml/symex" xmlns:wpg="http://schemas.microsoft.com/office/word/2010/wordprocessingGroup" xmlns:wpi="http://schemas.microsoft.com/office/word/2010/wordprocessingInk" xmlns:wne="http://schemas.microsoft.com/office/word/2006/wordml" xmlns:wps="http://schemas.microsoft.com/office/word/2010/wordprocessingShape" mc:Ignorable="w14 w15 w16se w16cid w16 w16cex w16sdtdh wp14">
   <w:endnote w:type="separator" w:id="-1">
     <w:p>
       <w:r>
@@ -2505,7 +2620,7 @@
 </file>
 
 <file path=word/footnotes.xml><?xml version="1.0" encoding="utf-8"?>
-<w:footnotes xmlns:wpc="http://schemas.microsoft.com/office/word/2010/wordprocessingCanvas" xmlns:cx="http://schemas.microsoft.com/office/drawing/2014/chartex" xmlns:cx1="http://schemas.microsoft.com/office/drawing/2015/9/8/chartex" xmlns:cx2="http://schemas.microsoft.com/office/drawing/2015/10/21/chartex" xmlns:cx3="http://schemas.microsoft.com/office/drawing/2016/5/9/chartex" xmlns:cx4="http://schemas.microsoft.com/office/drawing/2016/5/10/chartex" xmlns:cx5="http://schemas.microsoft.com/office/drawing/2016/5/11/chartex" xmlns:cx6="http://schemas.microsoft.com/office/drawing/2016/5/12/chartex" xmlns:cx7="http://schemas.microsoft.com/office/drawing/2016/5/13/chartex" xmlns:cx8="http://schemas.microsoft.com/office/drawing/2016/5/14/chartex" xmlns:mc="http://schemas.openxmlformats.org/markup-compatibility/2006" xmlns:aink="http://schemas.microsoft.com/office/drawing/2016/ink" xmlns:am3d="http://schemas.microsoft.com/office/drawing/2017/model3d" xmlns:o="urn:schemas-microsoft-com:office:office" xmlns:r="http://schemas.openxmlformats.org/officeDocument/2006/relationships" xmlns:m="http://schemas.openxmlformats.org/officeDocument/2006/math" xmlns:v="urn:schemas-microsoft-com:vml" xmlns:wp14="http://schemas.microsoft.com/office/word/2010/wordprocessingDrawing" xmlns:wp="http://schemas.openxmlformats.org/drawingml/2006/wordprocessingDrawing" xmlns:w10="urn:schemas-microsoft-com:office:word" xmlns:w="http://schemas.openxmlformats.org/wordprocessingml/2006/main" xmlns:w14="http://schemas.microsoft.com/office/word/2010/wordml" xmlns:w15="http://schemas.microsoft.com/office/word/2012/wordml" xmlns:w16cex="http://schemas.microsoft.com/office/word/2018/wordml/cex" xmlns:w16cid="http://schemas.microsoft.com/office/word/2016/wordml/cid" xmlns:w16="http://schemas.microsoft.com/office/word/2018/wordml" xmlns:w16se="http://schemas.microsoft.com/office/word/2015/wordml/symex" xmlns:wpg="http://schemas.microsoft.com/office/word/2010/wordprocessingGroup" xmlns:wpi="http://schemas.microsoft.com/office/word/2010/wordprocessingInk" xmlns:wne="http://schemas.microsoft.com/office/word/2006/wordml" xmlns:wps="http://schemas.microsoft.com/office/word/2010/wordprocessingShape" mc:Ignorable="w14 w15 w16se w16cid w16 w16cex wp14">
+<w:footnotes xmlns:wpc="http://schemas.microsoft.com/office/word/2010/wordprocessingCanvas" xmlns:cx="http://schemas.microsoft.com/office/drawing/2014/chartex" xmlns:cx1="http://schemas.microsoft.com/office/drawing/2015/9/8/chartex" xmlns:cx2="http://schemas.microsoft.com/office/drawing/2015/10/21/chartex" xmlns:cx3="http://schemas.microsoft.com/office/drawing/2016/5/9/chartex" xmlns:cx4="http://schemas.microsoft.com/office/drawing/2016/5/10/chartex" xmlns:cx5="http://schemas.microsoft.com/office/drawing/2016/5/11/chartex" xmlns:cx6="http://schemas.microsoft.com/office/drawing/2016/5/12/chartex" xmlns:cx7="http://schemas.microsoft.com/office/drawing/2016/5/13/chartex" xmlns:cx8="http://schemas.microsoft.com/office/drawing/2016/5/14/chartex" xmlns:mc="http://schemas.openxmlformats.org/markup-compatibility/2006" xmlns:aink="http://schemas.microsoft.com/office/drawing/2016/ink" xmlns:am3d="http://schemas.microsoft.com/office/drawing/2017/model3d" xmlns:o="urn:schemas-microsoft-com:office:office" xmlns:r="http://schemas.openxmlformats.org/officeDocument/2006/relationships" xmlns:m="http://schemas.openxmlformats.org/officeDocument/2006/math" xmlns:v="urn:schemas-microsoft-com:vml" xmlns:wp14="http://schemas.microsoft.com/office/word/2010/wordprocessingDrawing" xmlns:wp="http://schemas.openxmlformats.org/drawingml/2006/wordprocessingDrawing" xmlns:w10="urn:schemas-microsoft-com:office:word" xmlns:w="http://schemas.openxmlformats.org/wordprocessingml/2006/main" xmlns:w14="http://schemas.microsoft.com/office/word/2010/wordml" xmlns:w15="http://schemas.microsoft.com/office/word/2012/wordml" xmlns:w16cex="http://schemas.microsoft.com/office/word/2018/wordml/cex" xmlns:w16cid="http://schemas.microsoft.com/office/word/2016/wordml/cid" xmlns:w16="http://schemas.microsoft.com/office/word/2018/wordml" xmlns:w16sdtdh="http://schemas.microsoft.com/office/word/2020/wordml/sdtdatahash" xmlns:w16se="http://schemas.microsoft.com/office/word/2015/wordml/symex" xmlns:wpg="http://schemas.microsoft.com/office/word/2010/wordprocessingGroup" xmlns:wpi="http://schemas.microsoft.com/office/word/2010/wordprocessingInk" xmlns:wne="http://schemas.microsoft.com/office/word/2006/wordml" xmlns:wps="http://schemas.microsoft.com/office/word/2010/wordprocessingShape" mc:Ignorable="w14 w15 w16se w16cid w16 w16cex w16sdtdh wp14">
   <w:footnote w:type="separator" w:id="-1">
     <w:p>
       <w:r>
@@ -2524,7 +2639,7 @@
 </file>
 
 <file path=word/header1.xml><?xml version="1.0" encoding="utf-8"?>
-<w:hdr xmlns:wpc="http://schemas.microsoft.com/office/word/2010/wordprocessingCanvas" xmlns:cx="http://schemas.microsoft.com/office/drawing/2014/chartex" xmlns:cx1="http://schemas.microsoft.com/office/drawing/2015/9/8/chartex" xmlns:cx2="http://schemas.microsoft.com/office/drawing/2015/10/21/chartex" xmlns:cx3="http://schemas.microsoft.com/office/drawing/2016/5/9/chartex" xmlns:cx4="http://schemas.microsoft.com/office/drawing/2016/5/10/chartex" xmlns:cx5="http://schemas.microsoft.com/office/drawing/2016/5/11/chartex" xmlns:cx6="http://schemas.microsoft.com/office/drawing/2016/5/12/chartex" xmlns:cx7="http://schemas.microsoft.com/office/drawing/2016/5/13/chartex" xmlns:cx8="http://schemas.microsoft.com/office/drawing/2016/5/14/chartex" xmlns:mc="http://schemas.openxmlformats.org/markup-compatibility/2006" xmlns:aink="http://schemas.microsoft.com/office/drawing/2016/ink" xmlns:am3d="http://schemas.microsoft.com/office/drawing/2017/model3d" xmlns:o="urn:schemas-microsoft-com:office:office" xmlns:r="http://schemas.openxmlformats.org/officeDocument/2006/relationships" xmlns:m="http://schemas.openxmlformats.org/officeDocument/2006/math" xmlns:v="urn:schemas-microsoft-com:vml" xmlns:wp14="http://schemas.microsoft.com/office/word/2010/wordprocessingDrawing" xmlns:wp="http://schemas.openxmlformats.org/drawingml/2006/wordprocessingDrawing" xmlns:w10="urn:schemas-microsoft-com:office:word" xmlns:w="http://schemas.openxmlformats.org/wordprocessingml/2006/main" xmlns:w14="http://schemas.microsoft.com/office/word/2010/wordml" xmlns:w15="http://schemas.microsoft.com/office/word/2012/wordml" xmlns:w16cex="http://schemas.microsoft.com/office/word/2018/wordml/cex" xmlns:w16cid="http://schemas.microsoft.com/office/word/2016/wordml/cid" xmlns:w16="http://schemas.microsoft.com/office/word/2018/wordml" xmlns:w16se="http://schemas.microsoft.com/office/word/2015/wordml/symex" xmlns:wpg="http://schemas.microsoft.com/office/word/2010/wordprocessingGroup" xmlns:wpi="http://schemas.microsoft.com/office/word/2010/wordprocessingInk" xmlns:wne="http://schemas.microsoft.com/office/word/2006/wordml" xmlns:wps="http://schemas.microsoft.com/office/word/2010/wordprocessingShape" mc:Ignorable="w14 w15 w16se w16cid w16 w16cex wp14">
+<w:hdr xmlns:wpc="http://schemas.microsoft.com/office/word/2010/wordprocessingCanvas" xmlns:cx="http://schemas.microsoft.com/office/drawing/2014/chartex" xmlns:cx1="http://schemas.microsoft.com/office/drawing/2015/9/8/chartex" xmlns:cx2="http://schemas.microsoft.com/office/drawing/2015/10/21/chartex" xmlns:cx3="http://schemas.microsoft.com/office/drawing/2016/5/9/chartex" xmlns:cx4="http://schemas.microsoft.com/office/drawing/2016/5/10/chartex" xmlns:cx5="http://schemas.microsoft.com/office/drawing/2016/5/11/chartex" xmlns:cx6="http://schemas.microsoft.com/office/drawing/2016/5/12/chartex" xmlns:cx7="http://schemas.microsoft.com/office/drawing/2016/5/13/chartex" xmlns:cx8="http://schemas.microsoft.com/office/drawing/2016/5/14/chartex" xmlns:mc="http://schemas.openxmlformats.org/markup-compatibility/2006" xmlns:aink="http://schemas.microsoft.com/office/drawing/2016/ink" xmlns:am3d="http://schemas.microsoft.com/office/drawing/2017/model3d" xmlns:o="urn:schemas-microsoft-com:office:office" xmlns:r="http://schemas.openxmlformats.org/officeDocument/2006/relationships" xmlns:m="http://schemas.openxmlformats.org/officeDocument/2006/math" xmlns:v="urn:schemas-microsoft-com:vml" xmlns:wp14="http://schemas.microsoft.com/office/word/2010/wordprocessingDrawing" xmlns:wp="http://schemas.openxmlformats.org/drawingml/2006/wordprocessingDrawing" xmlns:w10="urn:schemas-microsoft-com:office:word" xmlns:w="http://schemas.openxmlformats.org/wordprocessingml/2006/main" xmlns:w14="http://schemas.microsoft.com/office/word/2010/wordml" xmlns:w15="http://schemas.microsoft.com/office/word/2012/wordml" xmlns:w16cex="http://schemas.microsoft.com/office/word/2018/wordml/cex" xmlns:w16cid="http://schemas.microsoft.com/office/word/2016/wordml/cid" xmlns:w16="http://schemas.microsoft.com/office/word/2018/wordml" xmlns:w16sdtdh="http://schemas.microsoft.com/office/word/2020/wordml/sdtdatahash" xmlns:w16se="http://schemas.microsoft.com/office/word/2015/wordml/symex" xmlns:wpg="http://schemas.microsoft.com/office/word/2010/wordprocessingGroup" xmlns:wpi="http://schemas.microsoft.com/office/word/2010/wordprocessingInk" xmlns:wne="http://schemas.microsoft.com/office/word/2006/wordml" xmlns:wps="http://schemas.microsoft.com/office/word/2010/wordprocessingShape" mc:Ignorable="w14 w15 w16se w16cid w16 w16cex w16sdtdh wp14">
   <w:p>
     <w:pPr>
       <w:pStyle w:val="Header"/>
@@ -2604,7 +2719,7 @@
 </file>
 
 <file path=word/numbering.xml><?xml version="1.0" encoding="utf-8"?>
-<w:numbering xmlns:wpc="http://schemas.microsoft.com/office/word/2010/wordprocessingCanvas" xmlns:cx="http://schemas.microsoft.com/office/drawing/2014/chartex" xmlns:cx1="http://schemas.microsoft.com/office/drawing/2015/9/8/chartex" xmlns:cx2="http://schemas.microsoft.com/office/drawing/2015/10/21/chartex" xmlns:cx3="http://schemas.microsoft.com/office/drawing/2016/5/9/chartex" xmlns:cx4="http://schemas.microsoft.com/office/drawing/2016/5/10/chartex" xmlns:cx5="http://schemas.microsoft.com/office/drawing/2016/5/11/chartex" xmlns:cx6="http://schemas.microsoft.com/office/drawing/2016/5/12/chartex" xmlns:cx7="http://schemas.microsoft.com/office/drawing/2016/5/13/chartex" xmlns:cx8="http://schemas.microsoft.com/office/drawing/2016/5/14/chartex" xmlns:mc="http://schemas.openxmlformats.org/markup-compatibility/2006" xmlns:aink="http://schemas.microsoft.com/office/drawing/2016/ink" xmlns:am3d="http://schemas.microsoft.com/office/drawing/2017/model3d" xmlns:o="urn:schemas-microsoft-com:office:office" xmlns:r="http://schemas.openxmlformats.org/officeDocument/2006/relationships" xmlns:m="http://schemas.openxmlformats.org/officeDocument/2006/math" xmlns:v="urn:schemas-microsoft-com:vml" xmlns:wp14="http://schemas.microsoft.com/office/word/2010/wordprocessingDrawing" xmlns:wp="http://schemas.openxmlformats.org/drawingml/2006/wordprocessingDrawing" xmlns:w10="urn:schemas-microsoft-com:office:word" xmlns:w="http://schemas.openxmlformats.org/wordprocessingml/2006/main" xmlns:w14="http://schemas.microsoft.com/office/word/2010/wordml" xmlns:w15="http://schemas.microsoft.com/office/word/2012/wordml" xmlns:w16cex="http://schemas.microsoft.com/office/word/2018/wordml/cex" xmlns:w16cid="http://schemas.microsoft.com/office/word/2016/wordml/cid" xmlns:w16="http://schemas.microsoft.com/office/word/2018/wordml" xmlns:w16se="http://schemas.microsoft.com/office/word/2015/wordml/symex" xmlns:wpg="http://schemas.microsoft.com/office/word/2010/wordprocessingGroup" xmlns:wpi="http://schemas.microsoft.com/office/word/2010/wordprocessingInk" xmlns:wne="http://schemas.microsoft.com/office/word/2006/wordml" xmlns:wps="http://schemas.microsoft.com/office/word/2010/wordprocessingShape" mc:Ignorable="w14 w15 w16se w16cid w16 w16cex wp14">
+<w:numbering xmlns:wpc="http://schemas.microsoft.com/office/word/2010/wordprocessingCanvas" xmlns:cx="http://schemas.microsoft.com/office/drawing/2014/chartex" xmlns:cx1="http://schemas.microsoft.com/office/drawing/2015/9/8/chartex" xmlns:cx2="http://schemas.microsoft.com/office/drawing/2015/10/21/chartex" xmlns:cx3="http://schemas.microsoft.com/office/drawing/2016/5/9/chartex" xmlns:cx4="http://schemas.microsoft.com/office/drawing/2016/5/10/chartex" xmlns:cx5="http://schemas.microsoft.com/office/drawing/2016/5/11/chartex" xmlns:cx6="http://schemas.microsoft.com/office/drawing/2016/5/12/chartex" xmlns:cx7="http://schemas.microsoft.com/office/drawing/2016/5/13/chartex" xmlns:cx8="http://schemas.microsoft.com/office/drawing/2016/5/14/chartex" xmlns:mc="http://schemas.openxmlformats.org/markup-compatibility/2006" xmlns:aink="http://schemas.microsoft.com/office/drawing/2016/ink" xmlns:am3d="http://schemas.microsoft.com/office/drawing/2017/model3d" xmlns:o="urn:schemas-microsoft-com:office:office" xmlns:r="http://schemas.openxmlformats.org/officeDocument/2006/relationships" xmlns:m="http://schemas.openxmlformats.org/officeDocument/2006/math" xmlns:v="urn:schemas-microsoft-com:vml" xmlns:wp14="http://schemas.microsoft.com/office/word/2010/wordprocessingDrawing" xmlns:wp="http://schemas.openxmlformats.org/drawingml/2006/wordprocessingDrawing" xmlns:w10="urn:schemas-microsoft-com:office:word" xmlns:w="http://schemas.openxmlformats.org/wordprocessingml/2006/main" xmlns:w14="http://schemas.microsoft.com/office/word/2010/wordml" xmlns:w15="http://schemas.microsoft.com/office/word/2012/wordml" xmlns:w16cex="http://schemas.microsoft.com/office/word/2018/wordml/cex" xmlns:w16cid="http://schemas.microsoft.com/office/word/2016/wordml/cid" xmlns:w16="http://schemas.microsoft.com/office/word/2018/wordml" xmlns:w16sdtdh="http://schemas.microsoft.com/office/word/2020/wordml/sdtdatahash" xmlns:w16se="http://schemas.microsoft.com/office/word/2015/wordml/symex" xmlns:wpg="http://schemas.microsoft.com/office/word/2010/wordprocessingGroup" xmlns:wpi="http://schemas.microsoft.com/office/word/2010/wordprocessingInk" xmlns:wne="http://schemas.microsoft.com/office/word/2006/wordml" xmlns:wps="http://schemas.microsoft.com/office/word/2010/wordprocessingShape" mc:Ignorable="w14 w15 w16se w16cid w16 w16cex w16sdtdh wp14">
   <w:abstractNum w:abstractNumId="0" w15:restartNumberingAfterBreak="0">
     <w:nsid w:val="09D13D53"/>
     <w:multiLevelType w:val="hybridMultilevel"/>
@@ -3521,17 +3636,19 @@
   <w:abstractNum w:abstractNumId="8" w15:restartNumberingAfterBreak="0">
     <w:nsid w:val="5BB02C13"/>
     <w:multiLevelType w:val="hybridMultilevel"/>
-    <w:tmpl w:val="2E4C97C4"/>
-    <w:lvl w:ilvl="0" w:tplc="0C090001">
+    <w:tmpl w:val="8A3C9E58"/>
+    <w:lvl w:ilvl="0" w:tplc="3B047ECC">
       <w:start w:val="1"/>
       <w:numFmt w:val="bullet"/>
       <w:lvlText w:val=""/>
       <w:lvlJc w:val="left"/>
       <w:pPr>
-        <w:ind w:left="5145" w:hanging="360"/>
+        <w:ind w:left="4950" w:hanging="360"/>
       </w:pPr>
       <w:rPr>
         <w:rFonts w:ascii="Symbol" w:hAnsi="Symbol" w:hint="default"/>
+        <w:sz w:val="18"/>
+        <w:szCs w:val="18"/>
       </w:rPr>
     </w:lvl>
     <w:lvl w:ilvl="1" w:tplc="0C090003" w:tentative="1">
@@ -3778,7 +3895,7 @@
 </file>
 
 <file path=word/styles.xml><?xml version="1.0" encoding="utf-8"?>
-<w:styles xmlns:mc="http://schemas.openxmlformats.org/markup-compatibility/2006" xmlns:r="http://schemas.openxmlformats.org/officeDocument/2006/relationships" xmlns:w="http://schemas.openxmlformats.org/wordprocessingml/2006/main" xmlns:w14="http://schemas.microsoft.com/office/word/2010/wordml" xmlns:w15="http://schemas.microsoft.com/office/word/2012/wordml" xmlns:w16cex="http://schemas.microsoft.com/office/word/2018/wordml/cex" xmlns:w16cid="http://schemas.microsoft.com/office/word/2016/wordml/cid" xmlns:w16="http://schemas.microsoft.com/office/word/2018/wordml" xmlns:w16se="http://schemas.microsoft.com/office/word/2015/wordml/symex" mc:Ignorable="w14 w15 w16se w16cid w16 w16cex">
+<w:styles xmlns:mc="http://schemas.openxmlformats.org/markup-compatibility/2006" xmlns:r="http://schemas.openxmlformats.org/officeDocument/2006/relationships" xmlns:w="http://schemas.openxmlformats.org/wordprocessingml/2006/main" xmlns:w14="http://schemas.microsoft.com/office/word/2010/wordml" xmlns:w15="http://schemas.microsoft.com/office/word/2012/wordml" xmlns:w16cex="http://schemas.microsoft.com/office/word/2018/wordml/cex" xmlns:w16cid="http://schemas.microsoft.com/office/word/2016/wordml/cid" xmlns:w16="http://schemas.microsoft.com/office/word/2018/wordml" xmlns:w16sdtdh="http://schemas.microsoft.com/office/word/2020/wordml/sdtdatahash" xmlns:w16se="http://schemas.microsoft.com/office/word/2015/wordml/symex" mc:Ignorable="w14 w15 w16se w16cid w16 w16cex w16sdtdh">
   <w:docDefaults>
     <w:rPrDefault>
       <w:rPr>
@@ -4615,7 +4732,7 @@
 </file>
 
 <file path=word/glossary/document.xml><?xml version="1.0" encoding="utf-8"?>
-<w:glossaryDocument xmlns:wpc="http://schemas.microsoft.com/office/word/2010/wordprocessingCanvas" xmlns:cx="http://schemas.microsoft.com/office/drawing/2014/chartex" xmlns:cx1="http://schemas.microsoft.com/office/drawing/2015/9/8/chartex" xmlns:cx2="http://schemas.microsoft.com/office/drawing/2015/10/21/chartex" xmlns:cx3="http://schemas.microsoft.com/office/drawing/2016/5/9/chartex" xmlns:cx4="http://schemas.microsoft.com/office/drawing/2016/5/10/chartex" xmlns:cx5="http://schemas.microsoft.com/office/drawing/2016/5/11/chartex" xmlns:cx6="http://schemas.microsoft.com/office/drawing/2016/5/12/chartex" xmlns:cx7="http://schemas.microsoft.com/office/drawing/2016/5/13/chartex" xmlns:cx8="http://schemas.microsoft.com/office/drawing/2016/5/14/chartex" xmlns:mc="http://schemas.openxmlformats.org/markup-compatibility/2006" xmlns:aink="http://schemas.microsoft.com/office/drawing/2016/ink" xmlns:am3d="http://schemas.microsoft.com/office/drawing/2017/model3d" xmlns:o="urn:schemas-microsoft-com:office:office" xmlns:r="http://schemas.openxmlformats.org/officeDocument/2006/relationships" xmlns:m="http://schemas.openxmlformats.org/officeDocument/2006/math" xmlns:v="urn:schemas-microsoft-com:vml" xmlns:wp14="http://schemas.microsoft.com/office/word/2010/wordprocessingDrawing" xmlns:wp="http://schemas.openxmlformats.org/drawingml/2006/wordprocessingDrawing" xmlns:w10="urn:schemas-microsoft-com:office:word" xmlns:w="http://schemas.openxmlformats.org/wordprocessingml/2006/main" xmlns:w14="http://schemas.microsoft.com/office/word/2010/wordml" xmlns:w15="http://schemas.microsoft.com/office/word/2012/wordml" xmlns:w16cex="http://schemas.microsoft.com/office/word/2018/wordml/cex" xmlns:w16cid="http://schemas.microsoft.com/office/word/2016/wordml/cid" xmlns:w16="http://schemas.microsoft.com/office/word/2018/wordml" xmlns:w16se="http://schemas.microsoft.com/office/word/2015/wordml/symex" xmlns:wpg="http://schemas.microsoft.com/office/word/2010/wordprocessingGroup" xmlns:wpi="http://schemas.microsoft.com/office/word/2010/wordprocessingInk" xmlns:wne="http://schemas.microsoft.com/office/word/2006/wordml" xmlns:wps="http://schemas.microsoft.com/office/word/2010/wordprocessingShape" mc:Ignorable="w14 w15 w16se w16cid w16 w16cex wp14">
+<w:glossaryDocument xmlns:wpc="http://schemas.microsoft.com/office/word/2010/wordprocessingCanvas" xmlns:cx="http://schemas.microsoft.com/office/drawing/2014/chartex" xmlns:cx1="http://schemas.microsoft.com/office/drawing/2015/9/8/chartex" xmlns:cx2="http://schemas.microsoft.com/office/drawing/2015/10/21/chartex" xmlns:cx3="http://schemas.microsoft.com/office/drawing/2016/5/9/chartex" xmlns:cx4="http://schemas.microsoft.com/office/drawing/2016/5/10/chartex" xmlns:cx5="http://schemas.microsoft.com/office/drawing/2016/5/11/chartex" xmlns:cx6="http://schemas.microsoft.com/office/drawing/2016/5/12/chartex" xmlns:cx7="http://schemas.microsoft.com/office/drawing/2016/5/13/chartex" xmlns:cx8="http://schemas.microsoft.com/office/drawing/2016/5/14/chartex" xmlns:mc="http://schemas.openxmlformats.org/markup-compatibility/2006" xmlns:aink="http://schemas.microsoft.com/office/drawing/2016/ink" xmlns:am3d="http://schemas.microsoft.com/office/drawing/2017/model3d" xmlns:o="urn:schemas-microsoft-com:office:office" xmlns:r="http://schemas.openxmlformats.org/officeDocument/2006/relationships" xmlns:m="http://schemas.openxmlformats.org/officeDocument/2006/math" xmlns:v="urn:schemas-microsoft-com:vml" xmlns:wp14="http://schemas.microsoft.com/office/word/2010/wordprocessingDrawing" xmlns:wp="http://schemas.openxmlformats.org/drawingml/2006/wordprocessingDrawing" xmlns:w10="urn:schemas-microsoft-com:office:word" xmlns:w="http://schemas.openxmlformats.org/wordprocessingml/2006/main" xmlns:w14="http://schemas.microsoft.com/office/word/2010/wordml" xmlns:w15="http://schemas.microsoft.com/office/word/2012/wordml" xmlns:w16cex="http://schemas.microsoft.com/office/word/2018/wordml/cex" xmlns:w16cid="http://schemas.microsoft.com/office/word/2016/wordml/cid" xmlns:w16="http://schemas.microsoft.com/office/word/2018/wordml" xmlns:w16sdtdh="http://schemas.microsoft.com/office/word/2020/wordml/sdtdatahash" xmlns:w16se="http://schemas.microsoft.com/office/word/2015/wordml/symex" xmlns:wpg="http://schemas.microsoft.com/office/word/2010/wordprocessingGroup" xmlns:wpi="http://schemas.microsoft.com/office/word/2010/wordprocessingInk" xmlns:wne="http://schemas.microsoft.com/office/word/2006/wordml" xmlns:wps="http://schemas.microsoft.com/office/word/2010/wordprocessingShape" mc:Ignorable="w14 w15 w16se w16cid w16 w16cex w16sdtdh wp14">
   <w:docParts>
     <w:docPart>
       <w:docPartPr>
@@ -4752,7 +4869,7 @@
 </file>
 
 <file path=word/glossary/fontTable.xml><?xml version="1.0" encoding="utf-8"?>
-<w:fonts xmlns:mc="http://schemas.openxmlformats.org/markup-compatibility/2006" xmlns:r="http://schemas.openxmlformats.org/officeDocument/2006/relationships" xmlns:w="http://schemas.openxmlformats.org/wordprocessingml/2006/main" xmlns:w14="http://schemas.microsoft.com/office/word/2010/wordml" xmlns:w15="http://schemas.microsoft.com/office/word/2012/wordml" xmlns:w16cex="http://schemas.microsoft.com/office/word/2018/wordml/cex" xmlns:w16cid="http://schemas.microsoft.com/office/word/2016/wordml/cid" xmlns:w16="http://schemas.microsoft.com/office/word/2018/wordml" xmlns:w16se="http://schemas.microsoft.com/office/word/2015/wordml/symex" mc:Ignorable="w14 w15 w16se w16cid w16 w16cex">
+<w:fonts xmlns:mc="http://schemas.openxmlformats.org/markup-compatibility/2006" xmlns:r="http://schemas.openxmlformats.org/officeDocument/2006/relationships" xmlns:w="http://schemas.openxmlformats.org/wordprocessingml/2006/main" xmlns:w14="http://schemas.microsoft.com/office/word/2010/wordml" xmlns:w15="http://schemas.microsoft.com/office/word/2012/wordml" xmlns:w16cex="http://schemas.microsoft.com/office/word/2018/wordml/cex" xmlns:w16cid="http://schemas.microsoft.com/office/word/2016/wordml/cid" xmlns:w16="http://schemas.microsoft.com/office/word/2018/wordml" xmlns:w16sdtdh="http://schemas.microsoft.com/office/word/2020/wordml/sdtdatahash" xmlns:w16se="http://schemas.microsoft.com/office/word/2015/wordml/symex" mc:Ignorable="w14 w15 w16se w16cid w16 w16cex w16sdtdh">
   <w:font w:name="Symbol">
     <w:panose1 w:val="05050102010706020507"/>
     <w:charset w:val="02"/>
@@ -4835,7 +4952,7 @@
 </file>
 
 <file path=word/glossary/settings.xml><?xml version="1.0" encoding="utf-8"?>
-<w:settings xmlns:mc="http://schemas.openxmlformats.org/markup-compatibility/2006" xmlns:o="urn:schemas-microsoft-com:office:office" xmlns:r="http://schemas.openxmlformats.org/officeDocument/2006/relationships" xmlns:m="http://schemas.openxmlformats.org/officeDocument/2006/math" xmlns:v="urn:schemas-microsoft-com:vml" xmlns:w10="urn:schemas-microsoft-com:office:word" xmlns:w="http://schemas.openxmlformats.org/wordprocessingml/2006/main" xmlns:w14="http://schemas.microsoft.com/office/word/2010/wordml" xmlns:w15="http://schemas.microsoft.com/office/word/2012/wordml" xmlns:w16cex="http://schemas.microsoft.com/office/word/2018/wordml/cex" xmlns:w16cid="http://schemas.microsoft.com/office/word/2016/wordml/cid" xmlns:w16="http://schemas.microsoft.com/office/word/2018/wordml" xmlns:w16se="http://schemas.microsoft.com/office/word/2015/wordml/symex" xmlns:sl="http://schemas.openxmlformats.org/schemaLibrary/2006/main" mc:Ignorable="w14 w15 w16se w16cid w16 w16cex">
+<w:settings xmlns:mc="http://schemas.openxmlformats.org/markup-compatibility/2006" xmlns:o="urn:schemas-microsoft-com:office:office" xmlns:r="http://schemas.openxmlformats.org/officeDocument/2006/relationships" xmlns:m="http://schemas.openxmlformats.org/officeDocument/2006/math" xmlns:v="urn:schemas-microsoft-com:vml" xmlns:w10="urn:schemas-microsoft-com:office:word" xmlns:w="http://schemas.openxmlformats.org/wordprocessingml/2006/main" xmlns:w14="http://schemas.microsoft.com/office/word/2010/wordml" xmlns:w15="http://schemas.microsoft.com/office/word/2012/wordml" xmlns:w16cex="http://schemas.microsoft.com/office/word/2018/wordml/cex" xmlns:w16cid="http://schemas.microsoft.com/office/word/2016/wordml/cid" xmlns:w16="http://schemas.microsoft.com/office/word/2018/wordml" xmlns:w16sdtdh="http://schemas.microsoft.com/office/word/2020/wordml/sdtdatahash" xmlns:w16se="http://schemas.microsoft.com/office/word/2015/wordml/symex" xmlns:sl="http://schemas.openxmlformats.org/schemaLibrary/2006/main" mc:Ignorable="w14 w15 w16se w16cid w16 w16cex w16sdtdh">
   <w:view w:val="normal"/>
   <w:defaultTabStop w:val="720"/>
   <w:characterSpacingControl w:val="doNotCompress"/>
@@ -4854,25 +4971,38 @@
     <w:rsid w:val="00060A38"/>
     <w:rsid w:val="000F5818"/>
     <w:rsid w:val="001B29A6"/>
+    <w:rsid w:val="002409FF"/>
     <w:rsid w:val="002566B6"/>
+    <w:rsid w:val="0027230A"/>
     <w:rsid w:val="0028740B"/>
+    <w:rsid w:val="003827D2"/>
     <w:rsid w:val="003F4D69"/>
+    <w:rsid w:val="00417D2F"/>
     <w:rsid w:val="00444A52"/>
+    <w:rsid w:val="00547D2C"/>
     <w:rsid w:val="005A0136"/>
+    <w:rsid w:val="005A320A"/>
+    <w:rsid w:val="005A5C75"/>
     <w:rsid w:val="005D5F2D"/>
+    <w:rsid w:val="006D2F77"/>
     <w:rsid w:val="00715F42"/>
     <w:rsid w:val="00765176"/>
     <w:rsid w:val="00796921"/>
     <w:rsid w:val="007F271B"/>
     <w:rsid w:val="00892C23"/>
+    <w:rsid w:val="0097315D"/>
+    <w:rsid w:val="00986296"/>
     <w:rsid w:val="00A01ABA"/>
     <w:rsid w:val="00A16651"/>
     <w:rsid w:val="00B37030"/>
+    <w:rsid w:val="00B77C1B"/>
     <w:rsid w:val="00C31BE6"/>
     <w:rsid w:val="00C83F49"/>
     <w:rsid w:val="00D954B9"/>
+    <w:rsid w:val="00E86EE9"/>
     <w:rsid w:val="00F540A5"/>
     <w:rsid w:val="00F92385"/>
+    <w:rsid w:val="00FD0915"/>
   </w:rsids>
   <m:mathPr>
     <m:mathFont m:val="Cambria Math"/>
@@ -4896,7 +5026,7 @@
 </file>
 
 <file path=word/glossary/styles.xml><?xml version="1.0" encoding="utf-8"?>
-<w:styles xmlns:mc="http://schemas.openxmlformats.org/markup-compatibility/2006" xmlns:r="http://schemas.openxmlformats.org/officeDocument/2006/relationships" xmlns:w="http://schemas.openxmlformats.org/wordprocessingml/2006/main" xmlns:w14="http://schemas.microsoft.com/office/word/2010/wordml" xmlns:w15="http://schemas.microsoft.com/office/word/2012/wordml" xmlns:w16cex="http://schemas.microsoft.com/office/word/2018/wordml/cex" xmlns:w16cid="http://schemas.microsoft.com/office/word/2016/wordml/cid" xmlns:w16="http://schemas.microsoft.com/office/word/2018/wordml" xmlns:w16se="http://schemas.microsoft.com/office/word/2015/wordml/symex" mc:Ignorable="w14 w15 w16se w16cid w16 w16cex">
+<w:styles xmlns:mc="http://schemas.openxmlformats.org/markup-compatibility/2006" xmlns:r="http://schemas.openxmlformats.org/officeDocument/2006/relationships" xmlns:w="http://schemas.openxmlformats.org/wordprocessingml/2006/main" xmlns:w14="http://schemas.microsoft.com/office/word/2010/wordml" xmlns:w15="http://schemas.microsoft.com/office/word/2012/wordml" xmlns:w16cex="http://schemas.microsoft.com/office/word/2018/wordml/cex" xmlns:w16cid="http://schemas.microsoft.com/office/word/2016/wordml/cid" xmlns:w16="http://schemas.microsoft.com/office/word/2018/wordml" xmlns:w16sdtdh="http://schemas.microsoft.com/office/word/2020/wordml/sdtdatahash" xmlns:w16se="http://schemas.microsoft.com/office/word/2015/wordml/symex" mc:Ignorable="w14 w15 w16se w16cid w16 w16cex w16sdtdh">
   <w:docDefaults>
     <w:rPrDefault>
       <w:rPr>
@@ -5391,7 +5521,7 @@
 </file>
 
 <file path=word/glossary/webSettings.xml><?xml version="1.0" encoding="utf-8"?>
-<w:webSettings xmlns:mc="http://schemas.openxmlformats.org/markup-compatibility/2006" xmlns:r="http://schemas.openxmlformats.org/officeDocument/2006/relationships" xmlns:w="http://schemas.openxmlformats.org/wordprocessingml/2006/main" xmlns:w14="http://schemas.microsoft.com/office/word/2010/wordml" xmlns:w15="http://schemas.microsoft.com/office/word/2012/wordml" xmlns:w16cex="http://schemas.microsoft.com/office/word/2018/wordml/cex" xmlns:w16cid="http://schemas.microsoft.com/office/word/2016/wordml/cid" xmlns:w16="http://schemas.microsoft.com/office/word/2018/wordml" xmlns:w16se="http://schemas.microsoft.com/office/word/2015/wordml/symex" mc:Ignorable="w14 w15 w16se w16cid w16 w16cex">
+<w:webSettings xmlns:mc="http://schemas.openxmlformats.org/markup-compatibility/2006" xmlns:r="http://schemas.openxmlformats.org/officeDocument/2006/relationships" xmlns:w="http://schemas.openxmlformats.org/wordprocessingml/2006/main" xmlns:w14="http://schemas.microsoft.com/office/word/2010/wordml" xmlns:w15="http://schemas.microsoft.com/office/word/2012/wordml" xmlns:w16cex="http://schemas.microsoft.com/office/word/2018/wordml/cex" xmlns:w16cid="http://schemas.microsoft.com/office/word/2016/wordml/cid" xmlns:w16="http://schemas.microsoft.com/office/word/2018/wordml" xmlns:w16sdtdh="http://schemas.microsoft.com/office/word/2020/wordml/sdtdatahash" xmlns:w16se="http://schemas.microsoft.com/office/word/2015/wordml/symex" mc:Ignorable="w14 w15 w16se w16cid w16 w16cex w16sdtdh">
   <w:optimizeForBrowser/>
   <w:allowPNG/>
 </w:webSettings>
@@ -5870,20 +6000,20 @@
 </file>
 
 <file path=customXml/item2.xml><?xml version="1.0" encoding="utf-8"?>
+<p:properties xmlns:p="http://schemas.microsoft.com/office/2006/metadata/properties" xmlns:xsi="http://www.w3.org/2001/XMLSchema-instance" xmlns:pc="http://schemas.microsoft.com/office/infopath/2007/PartnerControls">
+  <documentManagement>
+    <MediaServiceKeyPoints xmlns="71af3243-3dd4-4a8d-8c0d-dd76da1f02a5" xsi:nil="true"/>
+  </documentManagement>
+</p:properties>
+</file>
+
+<file path=customXml/item3.xml><?xml version="1.0" encoding="utf-8"?>
 <?mso-contentType ?>
 <FormTemplates xmlns="http://schemas.microsoft.com/sharepoint/v3/contenttype/forms">
   <Display>DocumentLibraryForm</Display>
   <Edit>DocumentLibraryForm</Edit>
   <New>DocumentLibraryForm</New>
 </FormTemplates>
-</file>
-
-<file path=customXml/item3.xml><?xml version="1.0" encoding="utf-8"?>
-<p:properties xmlns:p="http://schemas.microsoft.com/office/2006/metadata/properties" xmlns:xsi="http://www.w3.org/2001/XMLSchema-instance" xmlns:pc="http://schemas.microsoft.com/office/infopath/2007/PartnerControls">
-  <documentManagement>
-    <MediaServiceKeyPoints xmlns="71af3243-3dd4-4a8d-8c0d-dd76da1f02a5" xsi:nil="true"/>
-  </documentManagement>
-</p:properties>
 </file>
 
 <file path=customXml/itemProps1.xml><?xml version="1.0" encoding="utf-8"?>
@@ -5906,14 +6036,6 @@
 </file>
 
 <file path=customXml/itemProps2.xml><?xml version="1.0" encoding="utf-8"?>
-<ds:datastoreItem xmlns:ds="http://schemas.openxmlformats.org/officeDocument/2006/customXml" ds:itemID="{18506A0D-4821-47C2-BD9B-CACF27C6B108}">
-  <ds:schemaRefs>
-    <ds:schemaRef ds:uri="http://schemas.microsoft.com/sharepoint/v3/contenttype/forms"/>
-  </ds:schemaRefs>
-</ds:datastoreItem>
-</file>
-
-<file path=customXml/itemProps3.xml><?xml version="1.0" encoding="utf-8"?>
 <ds:datastoreItem xmlns:ds="http://schemas.openxmlformats.org/officeDocument/2006/customXml" ds:itemID="{DD14EC26-251D-443A-AF4F-B15D0F3B0F84}">
   <ds:schemaRefs>
     <ds:schemaRef ds:uri="http://schemas.microsoft.com/office/2006/metadata/properties"/>
@@ -5921,4 +6043,12 @@
     <ds:schemaRef ds:uri="71af3243-3dd4-4a8d-8c0d-dd76da1f02a5"/>
   </ds:schemaRefs>
 </ds:datastoreItem>
+</file>
+
+<file path=customXml/itemProps3.xml><?xml version="1.0" encoding="utf-8"?>
+<ds:datastoreItem xmlns:ds="http://schemas.openxmlformats.org/officeDocument/2006/customXml" ds:itemID="{18506A0D-4821-47C2-BD9B-CACF27C6B108}">
+  <ds:schemaRefs>
+    <ds:schemaRef ds:uri="http://schemas.microsoft.com/sharepoint/v3/contenttype/forms"/>
+  </ds:schemaRefs>
+</ds:datastoreItem>
 </file>
</xml_diff>

<commit_message>
added some links and deleted some image files
</commit_message>
<xml_diff>
--- a/image/Saba-Resume.docx
+++ b/image/Saba-Resume.docx
@@ -194,11 +194,26 @@
               <w:tabs>
                 <w:tab w:val="left" w:pos="990"/>
               </w:tabs>
-            </w:pPr>
-            <w:r>
+              <w:rPr>
+                <w:b/>
+                <w:bCs/>
+                <w:u w:val="single"/>
+              </w:rPr>
+            </w:pPr>
+            <w:r>
+              <w:rPr>
+                <w:b/>
+                <w:bCs/>
+                <w:u w:val="single"/>
+              </w:rPr>
               <w:t>WORKING RIGHTS</w:t>
             </w:r>
             <w:r>
+              <w:rPr>
+                <w:b/>
+                <w:bCs/>
+                <w:u w:val="single"/>
+              </w:rPr>
               <w:t>:</w:t>
             </w:r>
           </w:p>
@@ -274,6 +289,13 @@
                 <w:sz w:val="40"/>
                 <w:szCs w:val="40"/>
               </w:rPr>
+              <w:t xml:space="preserve"> </w:t>
+            </w:r>
+            <w:r>
+              <w:rPr>
+                <w:sz w:val="40"/>
+                <w:szCs w:val="40"/>
+              </w:rPr>
               <w:t>Saba Akhtar</w:t>
             </w:r>
           </w:p>
@@ -282,6 +304,7 @@
               <w:pStyle w:val="Subtitle"/>
               <w:rPr>
                 <w:rStyle w:val="Strong"/>
+                <w:rFonts w:ascii="Bahnschrift Light" w:hAnsi="Bahnschrift Light"/>
                 <w:sz w:val="24"/>
                 <w:szCs w:val="24"/>
               </w:rPr>
@@ -290,17 +313,18 @@
               <w:rPr>
                 <w:rStyle w:val="Strong"/>
                 <w:spacing w:val="0"/>
-                <w:w w:val="47"/>
+                <w:w w:val="54"/>
                 <w:sz w:val="24"/>
                 <w:szCs w:val="24"/>
               </w:rPr>
-              <w:t xml:space="preserve">Web Designer and </w:t>
+              <w:t xml:space="preserve">   </w:t>
             </w:r>
             <w:r>
               <w:rPr>
                 <w:rStyle w:val="Strong"/>
+                <w:rFonts w:ascii="Bahnschrift Light" w:hAnsi="Bahnschrift Light"/>
                 <w:spacing w:val="0"/>
-                <w:w w:val="47"/>
+                <w:w w:val="54"/>
                 <w:sz w:val="24"/>
                 <w:szCs w:val="24"/>
               </w:rPr>
@@ -309,31 +333,23 @@
             <w:r>
               <w:rPr>
                 <w:rStyle w:val="Strong"/>
+                <w:rFonts w:ascii="Bahnschrift Light" w:hAnsi="Bahnschrift Light"/>
                 <w:spacing w:val="0"/>
-                <w:w w:val="47"/>
+                <w:w w:val="54"/>
                 <w:sz w:val="24"/>
                 <w:szCs w:val="24"/>
               </w:rPr>
-              <w:t xml:space="preserve"> </w:t>
+              <w:t xml:space="preserve"> Designer and Develope</w:t>
             </w:r>
             <w:r>
               <w:rPr>
                 <w:rStyle w:val="Strong"/>
-                <w:spacing w:val="0"/>
-                <w:w w:val="47"/>
+                <w:rFonts w:ascii="Bahnschrift Light" w:hAnsi="Bahnschrift Light"/>
+                <w:spacing w:val="38"/>
+                <w:w w:val="54"/>
                 <w:sz w:val="24"/>
                 <w:szCs w:val="24"/>
               </w:rPr>
-              <w:t>Develope</w:t>
-            </w:r>
-            <w:r>
-              <w:rPr>
-                <w:rStyle w:val="Strong"/>
-                <w:spacing w:val="25"/>
-                <w:w w:val="47"/>
-                <w:sz w:val="24"/>
-                <w:szCs w:val="24"/>
-              </w:rPr>
               <w:t>r</w:t>
             </w:r>
           </w:p>
@@ -459,12 +475,6 @@
               <w:rPr>
                 <w:bCs/>
               </w:rPr>
-              <w:t xml:space="preserve"> WordPress,</w:t>
-            </w:r>
-            <w:r>
-              <w:rPr>
-                <w:bCs/>
-              </w:rPr>
               <w:t xml:space="preserve"> </w:t>
             </w:r>
             <w:r>
@@ -531,7 +541,19 @@
               <w:rPr>
                 <w:bCs/>
               </w:rPr>
-              <w:t xml:space="preserve"> and API integration.</w:t>
+              <w:t xml:space="preserve"> and </w:t>
+            </w:r>
+            <w:r>
+              <w:rPr>
+                <w:bCs/>
+              </w:rPr>
+              <w:t xml:space="preserve">Restful </w:t>
+            </w:r>
+            <w:r>
+              <w:rPr>
+                <w:bCs/>
+              </w:rPr>
+              <w:t>API integration.</w:t>
             </w:r>
           </w:p>
           <w:p>
@@ -732,12 +754,6 @@
               <w:rPr>
                 <w:color w:val="000000"/>
               </w:rPr>
-              <w:t xml:space="preserve">WordPress, </w:t>
-            </w:r>
-            <w:r>
-              <w:rPr>
-                <w:color w:val="000000"/>
-              </w:rPr>
               <w:t>NPM</w:t>
             </w:r>
             <w:r>
@@ -854,16 +870,57 @@
           </w:p>
           <w:p>
             <w:pPr>
+              <w:pStyle w:val="ListParagraph"/>
+              <w:numPr>
+                <w:ilvl w:val="0"/>
+                <w:numId w:val="11"/>
+              </w:numPr>
               <w:rPr>
                 <w:color w:val="000000"/>
+                <w:sz w:val="18"/>
+                <w:szCs w:val="18"/>
               </w:rPr>
             </w:pPr>
             <w:r>
               <w:rPr>
                 <w:color w:val="000000"/>
+                <w:sz w:val="18"/>
+                <w:szCs w:val="18"/>
               </w:rPr>
               <w:t>Unit testing using Jasmine and JEST.</w:t>
             </w:r>
+          </w:p>
+          <w:p>
+            <w:pPr>
+              <w:pStyle w:val="ListParagraph"/>
+              <w:numPr>
+                <w:ilvl w:val="0"/>
+                <w:numId w:val="11"/>
+              </w:numPr>
+              <w:rPr>
+                <w:color w:val="000000"/>
+                <w:sz w:val="18"/>
+                <w:szCs w:val="18"/>
+              </w:rPr>
+            </w:pPr>
+            <w:r>
+              <w:rPr>
+                <w:color w:val="000000"/>
+                <w:sz w:val="18"/>
+                <w:szCs w:val="18"/>
+              </w:rPr>
+              <w:t xml:space="preserve">API Test using </w:t>
+            </w:r>
+            <w:proofErr w:type="spellStart"/>
+            <w:r>
+              <w:rPr>
+                <w:color w:val="000000"/>
+                <w:sz w:val="18"/>
+                <w:szCs w:val="18"/>
+              </w:rPr>
+              <w:t>PostMan</w:t>
+            </w:r>
+            <w:proofErr w:type="spellEnd"/>
           </w:p>
           <w:p>
             <w:pPr>
@@ -875,9 +932,7 @@
                 <w:color w:val="000000"/>
               </w:rPr>
             </w:pPr>
-          </w:p>
-          <w:p>
-            <w:pPr>
+            <w:r>
               <w:rPr>
                 <w:b/>
                 <w:bCs/>
@@ -885,29 +940,38 @@
                 <w:iCs/>
                 <w:color w:val="000000"/>
               </w:rPr>
-            </w:pPr>
-            <w:r>
-              <w:rPr>
-                <w:b/>
-                <w:bCs/>
-                <w:i/>
-                <w:iCs/>
+              <w:t xml:space="preserve">Software Development Methodology </w:t>
+            </w:r>
+          </w:p>
+          <w:p>
+            <w:pPr>
+              <w:rPr>
                 <w:color w:val="000000"/>
               </w:rPr>
-              <w:t xml:space="preserve">Software Development Methodology </w:t>
-            </w:r>
-          </w:p>
-          <w:p>
-            <w:pPr>
+            </w:pPr>
+            <w:r>
               <w:rPr>
                 <w:color w:val="000000"/>
               </w:rPr>
-            </w:pPr>
+              <w:t>Agile Development</w:t>
+            </w:r>
             <w:r>
               <w:rPr>
                 <w:color w:val="000000"/>
               </w:rPr>
-              <w:t>Agile Development with Scrum methodology</w:t>
+              <w:t xml:space="preserve"> methodology (</w:t>
+            </w:r>
+            <w:r>
+              <w:rPr>
+                <w:color w:val="000000"/>
+              </w:rPr>
+              <w:t>Scrum</w:t>
+            </w:r>
+            <w:r>
+              <w:rPr>
+                <w:color w:val="000000"/>
+              </w:rPr>
+              <w:t>)</w:t>
             </w:r>
           </w:p>
           <w:p>
@@ -1276,6 +1340,49 @@
                 <w:b/>
                 <w:szCs w:val="18"/>
               </w:rPr>
+              <w:t>2021       React Bootcamp</w:t>
+            </w:r>
+          </w:p>
+          <w:p>
+            <w:pPr>
+              <w:rPr>
+                <w:rFonts w:cs="Times New Roman"/>
+                <w:bCs/>
+                <w:szCs w:val="18"/>
+              </w:rPr>
+            </w:pPr>
+            <w:r>
+              <w:rPr>
+                <w:rFonts w:cs="Times New Roman"/>
+                <w:bCs/>
+                <w:szCs w:val="18"/>
+              </w:rPr>
+              <w:t xml:space="preserve">Generation Australia </w:t>
+            </w:r>
+          </w:p>
+          <w:p>
+            <w:pPr>
+              <w:rPr>
+                <w:rFonts w:cs="Times New Roman"/>
+                <w:bCs/>
+                <w:szCs w:val="18"/>
+              </w:rPr>
+            </w:pPr>
+          </w:p>
+          <w:p>
+            <w:pPr>
+              <w:rPr>
+                <w:rFonts w:cs="Times New Roman"/>
+                <w:b/>
+                <w:szCs w:val="18"/>
+              </w:rPr>
+            </w:pPr>
+            <w:r>
+              <w:rPr>
+                <w:rFonts w:cs="Times New Roman"/>
+                <w:b/>
+                <w:szCs w:val="18"/>
+              </w:rPr>
               <w:t>20</w:t>
             </w:r>
             <w:r>
@@ -1481,90 +1588,9 @@
               </w:rPr>
             </w:pPr>
           </w:p>
-          <w:p>
-            <w:pPr>
-              <w:rPr>
-                <w:rFonts w:cs="Times New Roman"/>
-                <w:szCs w:val="18"/>
-              </w:rPr>
-            </w:pPr>
-            <w:r>
-              <w:rPr>
-                <w:rFonts w:cs="Times New Roman"/>
-                <w:b/>
-                <w:szCs w:val="18"/>
-              </w:rPr>
-              <w:t xml:space="preserve">2004 </w:t>
-            </w:r>
-            <w:r>
-              <w:rPr>
-                <w:rFonts w:cs="Times New Roman"/>
-                <w:b/>
-                <w:szCs w:val="18"/>
-              </w:rPr>
-              <w:tab/>
-              <w:t>Bachelor of Science (B.S.)</w:t>
-            </w:r>
-            <w:r>
-              <w:rPr>
-                <w:rFonts w:cs="Times New Roman"/>
-                <w:szCs w:val="18"/>
-              </w:rPr>
-              <w:t xml:space="preserve"> in Computer Engineering </w:t>
-            </w:r>
-          </w:p>
-          <w:p>
-            <w:pPr>
-              <w:rPr>
-                <w:rStyle w:val="Strong"/>
-                <w:rFonts w:cs="Times New Roman"/>
-                <w:b w:val="0"/>
-                <w:bCs w:val="0"/>
-                <w:szCs w:val="18"/>
-              </w:rPr>
-            </w:pPr>
-            <w:r>
-              <w:rPr>
-                <w:rFonts w:cs="Times New Roman"/>
-                <w:szCs w:val="18"/>
-              </w:rPr>
-              <w:t>Sir Syed University of Engineering and Technology,</w:t>
-            </w:r>
-            <w:r>
-              <w:rPr>
-                <w:rFonts w:cs="Times New Roman"/>
-                <w:szCs w:val="18"/>
-              </w:rPr>
-              <w:t xml:space="preserve"> Pakistan.</w:t>
-            </w:r>
-            <w:r>
-              <w:rPr>
-                <w:rFonts w:cs="Times New Roman"/>
-                <w:szCs w:val="18"/>
-              </w:rPr>
-              <w:t xml:space="preserve"> CGPA 3.</w:t>
-            </w:r>
-            <w:r>
-              <w:rPr>
-                <w:rFonts w:cs="Times New Roman"/>
-                <w:szCs w:val="18"/>
-              </w:rPr>
-              <w:t>2+</w:t>
-            </w:r>
-          </w:p>
-          <w:p>
-            <w:pPr>
-              <w:jc w:val="both"/>
-              <w:rPr>
-                <w:rFonts w:cs="Times New Roman"/>
-                <w:b/>
-                <w:szCs w:val="18"/>
-              </w:rPr>
-            </w:pPr>
-          </w:p>
           <w:tbl>
             <w:tblPr>
-              <w:tblpPr w:leftFromText="180" w:rightFromText="180" w:vertAnchor="page" w:horzAnchor="page" w:tblpX="1" w:tblpY="5611"/>
+              <w:tblpPr w:leftFromText="180" w:rightFromText="180" w:vertAnchor="page" w:horzAnchor="page" w:tblpX="1" w:tblpY="6121"/>
               <w:tblOverlap w:val="never"/>
               <w:tblW w:w="10790" w:type="dxa"/>
               <w:tblLayout w:type="fixed"/>
@@ -1578,6 +1604,9 @@
               <w:gridCol w:w="10790"/>
             </w:tblGrid>
             <w:tr>
+              <w:trPr>
+                <w:trHeight w:val="1080"/>
+              </w:trPr>
               <w:tc>
                 <w:tcPr>
                   <w:tcW w:w="10790" w:type="dxa"/>
@@ -1587,7 +1616,6 @@
                     <w:pStyle w:val="Heading2"/>
                   </w:pPr>
                   <w:r>
-                    <w:lastRenderedPageBreak/>
                     <w:t>Volunteer work</w:t>
                   </w:r>
                 </w:p>
@@ -1597,6 +1625,89 @@
           <w:p>
             <w:pPr>
               <w:rPr>
+                <w:rFonts w:cs="Times New Roman"/>
+                <w:b/>
+                <w:szCs w:val="18"/>
+              </w:rPr>
+            </w:pPr>
+          </w:p>
+          <w:p>
+            <w:pPr>
+              <w:rPr>
+                <w:rFonts w:cs="Times New Roman"/>
+                <w:szCs w:val="18"/>
+              </w:rPr>
+            </w:pPr>
+            <w:r>
+              <w:rPr>
+                <w:rFonts w:cs="Times New Roman"/>
+                <w:b/>
+                <w:szCs w:val="18"/>
+              </w:rPr>
+              <w:t xml:space="preserve">2004 </w:t>
+            </w:r>
+            <w:r>
+              <w:rPr>
+                <w:rFonts w:cs="Times New Roman"/>
+                <w:b/>
+                <w:szCs w:val="18"/>
+              </w:rPr>
+              <w:tab/>
+              <w:t>Bachelor of Science (B.S.)</w:t>
+            </w:r>
+            <w:r>
+              <w:rPr>
+                <w:rFonts w:cs="Times New Roman"/>
+                <w:szCs w:val="18"/>
+              </w:rPr>
+              <w:t xml:space="preserve"> in Computer Engineering </w:t>
+            </w:r>
+          </w:p>
+          <w:p>
+            <w:pPr>
+              <w:rPr>
+                <w:rStyle w:val="Strong"/>
+                <w:rFonts w:cs="Times New Roman"/>
+                <w:b w:val="0"/>
+                <w:bCs w:val="0"/>
+                <w:szCs w:val="18"/>
+              </w:rPr>
+            </w:pPr>
+            <w:r>
+              <w:rPr>
+                <w:rFonts w:cs="Times New Roman"/>
+                <w:szCs w:val="18"/>
+              </w:rPr>
+              <w:t>Sir Syed University of Engineering and Technology,</w:t>
+            </w:r>
+            <w:r>
+              <w:rPr>
+                <w:rFonts w:cs="Times New Roman"/>
+                <w:szCs w:val="18"/>
+              </w:rPr>
+              <w:t xml:space="preserve"> Pakistan.</w:t>
+            </w:r>
+            <w:r>
+              <w:rPr>
+                <w:rFonts w:cs="Times New Roman"/>
+                <w:szCs w:val="18"/>
+              </w:rPr>
+              <w:t xml:space="preserve"> CGPA 3.</w:t>
+            </w:r>
+            <w:r>
+              <w:rPr>
+                <w:rFonts w:cs="Times New Roman"/>
+                <w:szCs w:val="18"/>
+              </w:rPr>
+              <w:t>2+</w:t>
+            </w:r>
+          </w:p>
+          <w:p>
+            <w:pPr>
+              <w:jc w:val="both"/>
+              <w:rPr>
+                <w:rFonts w:cs="Times New Roman"/>
+                <w:b/>
                 <w:szCs w:val="18"/>
               </w:rPr>
             </w:pPr>
@@ -1626,6 +1737,13 @@
           <w:p>
             <w:pPr>
               <w:rPr>
+                <w:b/>
+              </w:rPr>
+            </w:pPr>
+          </w:p>
+          <w:p>
+            <w:pPr>
+              <w:rPr>
                 <w:i/>
               </w:rPr>
             </w:pPr>
@@ -1866,10 +1984,15 @@
                 <w:numId w:val="5"/>
               </w:numPr>
               <w:spacing w:line="276" w:lineRule="auto"/>
-              <w:jc w:val="both"/>
-            </w:pPr>
-            <w:r>
-              <w:t xml:space="preserve">Conducted lab classes </w:t>
+            </w:pPr>
+            <w:r>
+              <w:t>Conducted</w:t>
+            </w:r>
+            <w:r>
+              <w:t xml:space="preserve"> </w:t>
+            </w:r>
+            <w:r>
+              <w:t xml:space="preserve">lab classes </w:t>
             </w:r>
             <w:r>
               <w:t>in</w:t>
@@ -1878,17 +2001,16 @@
               <w:t xml:space="preserve"> Algorithm Analysis</w:t>
             </w:r>
             <w:r>
-              <w:t xml:space="preserve">, </w:t>
-            </w:r>
-          </w:p>
-          <w:p>
-            <w:pPr>
-              <w:spacing w:line="276" w:lineRule="auto"/>
-              <w:ind w:left="360"/>
-              <w:jc w:val="both"/>
-            </w:pPr>
-            <w:r>
-              <w:t xml:space="preserve">       Simulation </w:t>
+              <w:t>,</w:t>
+            </w:r>
+            <w:r>
+              <w:t xml:space="preserve"> </w:t>
+            </w:r>
+            <w:r>
+              <w:t>Simulatio</w:t>
+            </w:r>
+            <w:r>
+              <w:t xml:space="preserve">n    </w:t>
             </w:r>
             <w:r>
               <w:t>M</w:t>
@@ -1926,13 +2048,7 @@
           <w:b/>
         </w:rPr>
         <w:lastRenderedPageBreak/>
-        <w:t xml:space="preserve"> </w:t>
-      </w:r>
-      <w:r>
-        <w:rPr>
-          <w:b/>
-        </w:rPr>
-        <w:t xml:space="preserve"> </w:t>
+        <w:t xml:space="preserve">  </w:t>
       </w:r>
       <w:r>
         <w:rPr>
@@ -2046,11 +2162,19 @@
         </w:rPr>
         <w:t xml:space="preserve">                                                                                        </w:t>
       </w:r>
+      <w:proofErr w:type="spellStart"/>
       <w:r>
         <w:rPr>
           <w:b/>
         </w:rPr>
-        <w:t xml:space="preserve">Westall Primary School, Australia </w:t>
+        <w:t>Westall</w:t>
+      </w:r>
+      <w:proofErr w:type="spellEnd"/>
+      <w:r>
+        <w:rPr>
+          <w:b/>
+        </w:rPr>
+        <w:t xml:space="preserve"> Primary School, Australia </w:t>
       </w:r>
       <w:r>
         <w:rPr>
@@ -2156,31 +2280,11 @@
           <w:bCs/>
         </w:rPr>
         <w:tab/>
-      </w:r>
-    </w:p>
-    <w:p>
-      <w:pPr>
-        <w:rPr>
-          <w:bCs/>
-        </w:rPr>
-      </w:pPr>
-    </w:p>
-    <w:p>
-      <w:pPr>
-        <w:rPr>
-          <w:bCs/>
-        </w:rPr>
-      </w:pPr>
-      <w:r>
-        <w:rPr>
-          <w:bCs/>
-        </w:rPr>
-        <w:t xml:space="preserve"> </w:t>
       </w:r>
     </w:p>
     <w:tbl>
       <w:tblPr>
-        <w:tblpPr w:leftFromText="180" w:rightFromText="180" w:vertAnchor="page" w:horzAnchor="margin" w:tblpXSpec="right" w:tblpY="8566"/>
+        <w:tblpPr w:leftFromText="180" w:rightFromText="180" w:vertAnchor="page" w:horzAnchor="margin" w:tblpXSpec="right" w:tblpY="9500"/>
         <w:tblOverlap w:val="never"/>
         <w:tblW w:w="6470" w:type="dxa"/>
         <w:tblLayout w:type="fixed"/>
@@ -2212,6 +2316,26 @@
     <w:p>
       <w:pPr>
         <w:rPr>
+          <w:bCs/>
+        </w:rPr>
+      </w:pPr>
+    </w:p>
+    <w:p>
+      <w:pPr>
+        <w:rPr>
+          <w:bCs/>
+        </w:rPr>
+      </w:pPr>
+      <w:r>
+        <w:rPr>
+          <w:bCs/>
+        </w:rPr>
+        <w:t xml:space="preserve"> </w:t>
+      </w:r>
+    </w:p>
+    <w:p>
+      <w:pPr>
+        <w:rPr>
           <w:b/>
         </w:rPr>
       </w:pPr>
@@ -2239,25 +2363,32 @@
           <w:color w:val="000000"/>
         </w:rPr>
       </w:pPr>
+      <w:r>
+        <w:rPr>
+          <w:b/>
+          <w:bCs/>
+          <w:i/>
+          <w:iCs/>
+          <w:color w:val="000000"/>
+        </w:rPr>
+        <w:t xml:space="preserve">                                                                                      </w:t>
+      </w:r>
     </w:p>
     <w:p>
       <w:pPr>
-        <w:ind w:left="3600" w:firstLine="720"/>
         <w:rPr>
           <w:b/>
         </w:rPr>
       </w:pPr>
       <w:r>
         <w:rPr>
+          <w:b/>
           <w:bCs/>
-        </w:rPr>
-        <w:t xml:space="preserve"> </w:t>
-      </w:r>
-      <w:r>
-        <w:rPr>
-          <w:bCs/>
-        </w:rPr>
-        <w:t xml:space="preserve"> </w:t>
+          <w:i/>
+          <w:iCs/>
+          <w:color w:val="000000"/>
+        </w:rPr>
+        <w:t xml:space="preserve">       </w:t>
       </w:r>
       <w:r>
         <w:rPr>
@@ -2360,7 +2491,7 @@
     </w:tbl>
     <w:p>
       <w:r>
-        <w:t xml:space="preserve">       </w:t>
+        <w:t xml:space="preserve">      </w:t>
       </w:r>
       <w:r>
         <w:tab/>
@@ -2379,7 +2510,10 @@
       </w:r>
       <w:r>
         <w:tab/>
-        <w:t xml:space="preserve">  </w:t>
+        <w:t xml:space="preserve"> </w:t>
+      </w:r>
+      <w:r>
+        <w:t xml:space="preserve"> </w:t>
       </w:r>
       <w:r>
         <w:t>Data Scienc</w:t>
@@ -2427,6 +2561,43 @@
         <w:rPr>
           <w:b/>
         </w:rPr>
+        <w:tab/>
+      </w:r>
+      <w:r>
+        <w:rPr>
+          <w:b/>
+        </w:rPr>
+        <w:tab/>
+      </w:r>
+      <w:r>
+        <w:rPr>
+          <w:b/>
+        </w:rPr>
+        <w:tab/>
+      </w:r>
+      <w:r>
+        <w:rPr>
+          <w:b/>
+        </w:rPr>
+        <w:tab/>
+      </w:r>
+      <w:r>
+        <w:rPr>
+          <w:b/>
+        </w:rPr>
+        <w:tab/>
+      </w:r>
+      <w:r>
+        <w:rPr>
+          <w:b/>
+        </w:rPr>
+        <w:tab/>
+        <w:t xml:space="preserve">  </w:t>
+      </w:r>
+      <w:r>
+        <w:rPr>
+          <w:b/>
+        </w:rPr>
         <w:t>John Hopkins University (Coursera)</w:t>
       </w:r>
       <w:r>
@@ -2464,7 +2635,7 @@
     </w:p>
     <w:tbl>
       <w:tblPr>
-        <w:tblpPr w:leftFromText="180" w:rightFromText="180" w:vertAnchor="page" w:horzAnchor="margin" w:tblpXSpec="right" w:tblpY="10531"/>
+        <w:tblpPr w:leftFromText="180" w:rightFromText="180" w:vertAnchor="page" w:horzAnchor="margin" w:tblpXSpec="right" w:tblpY="11723"/>
         <w:tblOverlap w:val="never"/>
         <w:tblW w:w="6470" w:type="dxa"/>
         <w:tblLayout w:type="fixed"/>
@@ -2494,6 +2665,16 @@
       </w:tr>
     </w:tbl>
     <w:p/>
+    <w:p>
+      <w:pPr>
+        <w:pStyle w:val="ListParagraph"/>
+        <w:ind w:left="4950"/>
+        <w:rPr>
+          <w:sz w:val="18"/>
+          <w:szCs w:val="18"/>
+        </w:rPr>
+      </w:pPr>
+    </w:p>
     <w:p>
       <w:pPr>
         <w:pStyle w:val="ListParagraph"/>
@@ -3521,6 +3702,119 @@
     </w:lvl>
   </w:abstractNum>
   <w:abstractNum w:abstractNumId="7" w15:restartNumberingAfterBreak="0">
+    <w:nsid w:val="500359FF"/>
+    <w:multiLevelType w:val="hybridMultilevel"/>
+    <w:tmpl w:val="C4826C16"/>
+    <w:lvl w:ilvl="0" w:tplc="04090001">
+      <w:start w:val="1"/>
+      <w:numFmt w:val="bullet"/>
+      <w:lvlText w:val=""/>
+      <w:lvlJc w:val="left"/>
+      <w:pPr>
+        <w:ind w:left="720" w:hanging="360"/>
+      </w:pPr>
+      <w:rPr>
+        <w:rFonts w:ascii="Symbol" w:hAnsi="Symbol" w:hint="default"/>
+      </w:rPr>
+    </w:lvl>
+    <w:lvl w:ilvl="1" w:tplc="04090003" w:tentative="1">
+      <w:start w:val="1"/>
+      <w:numFmt w:val="bullet"/>
+      <w:lvlText w:val="o"/>
+      <w:lvlJc w:val="left"/>
+      <w:pPr>
+        <w:ind w:left="1440" w:hanging="360"/>
+      </w:pPr>
+      <w:rPr>
+        <w:rFonts w:ascii="Courier New" w:hAnsi="Courier New" w:cs="Courier New" w:hint="default"/>
+      </w:rPr>
+    </w:lvl>
+    <w:lvl w:ilvl="2" w:tplc="04090005" w:tentative="1">
+      <w:start w:val="1"/>
+      <w:numFmt w:val="bullet"/>
+      <w:lvlText w:val=""/>
+      <w:lvlJc w:val="left"/>
+      <w:pPr>
+        <w:ind w:left="2160" w:hanging="360"/>
+      </w:pPr>
+      <w:rPr>
+        <w:rFonts w:ascii="Wingdings" w:hAnsi="Wingdings" w:hint="default"/>
+      </w:rPr>
+    </w:lvl>
+    <w:lvl w:ilvl="3" w:tplc="04090001" w:tentative="1">
+      <w:start w:val="1"/>
+      <w:numFmt w:val="bullet"/>
+      <w:lvlText w:val=""/>
+      <w:lvlJc w:val="left"/>
+      <w:pPr>
+        <w:ind w:left="2880" w:hanging="360"/>
+      </w:pPr>
+      <w:rPr>
+        <w:rFonts w:ascii="Symbol" w:hAnsi="Symbol" w:hint="default"/>
+      </w:rPr>
+    </w:lvl>
+    <w:lvl w:ilvl="4" w:tplc="04090003" w:tentative="1">
+      <w:start w:val="1"/>
+      <w:numFmt w:val="bullet"/>
+      <w:lvlText w:val="o"/>
+      <w:lvlJc w:val="left"/>
+      <w:pPr>
+        <w:ind w:left="3600" w:hanging="360"/>
+      </w:pPr>
+      <w:rPr>
+        <w:rFonts w:ascii="Courier New" w:hAnsi="Courier New" w:cs="Courier New" w:hint="default"/>
+      </w:rPr>
+    </w:lvl>
+    <w:lvl w:ilvl="5" w:tplc="04090005" w:tentative="1">
+      <w:start w:val="1"/>
+      <w:numFmt w:val="bullet"/>
+      <w:lvlText w:val=""/>
+      <w:lvlJc w:val="left"/>
+      <w:pPr>
+        <w:ind w:left="4320" w:hanging="360"/>
+      </w:pPr>
+      <w:rPr>
+        <w:rFonts w:ascii="Wingdings" w:hAnsi="Wingdings" w:hint="default"/>
+      </w:rPr>
+    </w:lvl>
+    <w:lvl w:ilvl="6" w:tplc="04090001" w:tentative="1">
+      <w:start w:val="1"/>
+      <w:numFmt w:val="bullet"/>
+      <w:lvlText w:val=""/>
+      <w:lvlJc w:val="left"/>
+      <w:pPr>
+        <w:ind w:left="5040" w:hanging="360"/>
+      </w:pPr>
+      <w:rPr>
+        <w:rFonts w:ascii="Symbol" w:hAnsi="Symbol" w:hint="default"/>
+      </w:rPr>
+    </w:lvl>
+    <w:lvl w:ilvl="7" w:tplc="04090003" w:tentative="1">
+      <w:start w:val="1"/>
+      <w:numFmt w:val="bullet"/>
+      <w:lvlText w:val="o"/>
+      <w:lvlJc w:val="left"/>
+      <w:pPr>
+        <w:ind w:left="5760" w:hanging="360"/>
+      </w:pPr>
+      <w:rPr>
+        <w:rFonts w:ascii="Courier New" w:hAnsi="Courier New" w:cs="Courier New" w:hint="default"/>
+      </w:rPr>
+    </w:lvl>
+    <w:lvl w:ilvl="8" w:tplc="04090005" w:tentative="1">
+      <w:start w:val="1"/>
+      <w:numFmt w:val="bullet"/>
+      <w:lvlText w:val=""/>
+      <w:lvlJc w:val="left"/>
+      <w:pPr>
+        <w:ind w:left="6480" w:hanging="360"/>
+      </w:pPr>
+      <w:rPr>
+        <w:rFonts w:ascii="Wingdings" w:hAnsi="Wingdings" w:hint="default"/>
+      </w:rPr>
+    </w:lvl>
+  </w:abstractNum>
+  <w:abstractNum w:abstractNumId="8" w15:restartNumberingAfterBreak="0">
     <w:nsid w:val="51E34099"/>
     <w:multiLevelType w:val="hybridMultilevel"/>
     <w:tmpl w:val="C93A31DC"/>
@@ -3633,7 +3927,7 @@
       </w:rPr>
     </w:lvl>
   </w:abstractNum>
-  <w:abstractNum w:abstractNumId="8" w15:restartNumberingAfterBreak="0">
+  <w:abstractNum w:abstractNumId="9" w15:restartNumberingAfterBreak="0">
     <w:nsid w:val="5BB02C13"/>
     <w:multiLevelType w:val="hybridMultilevel"/>
     <w:tmpl w:val="8A3C9E58"/>
@@ -3748,7 +4042,7 @@
       </w:rPr>
     </w:lvl>
   </w:abstractNum>
-  <w:abstractNum w:abstractNumId="9" w15:restartNumberingAfterBreak="0">
+  <w:abstractNum w:abstractNumId="10" w15:restartNumberingAfterBreak="0">
     <w:nsid w:val="7DC25C5F"/>
     <w:multiLevelType w:val="hybridMultilevel"/>
     <w:tmpl w:val="E0FA8780"/>
@@ -3880,16 +4174,19 @@
     <w:abstractNumId w:val="0"/>
   </w:num>
   <w:num w:numId="7">
-    <w:abstractNumId w:val="9"/>
+    <w:abstractNumId w:val="10"/>
   </w:num>
   <w:num w:numId="8">
-    <w:abstractNumId w:val="7"/>
+    <w:abstractNumId w:val="8"/>
   </w:num>
   <w:num w:numId="9">
     <w:abstractNumId w:val="2"/>
   </w:num>
   <w:num w:numId="10">
-    <w:abstractNumId w:val="8"/>
+    <w:abstractNumId w:val="9"/>
+  </w:num>
+  <w:num w:numId="11">
+    <w:abstractNumId w:val="7"/>
   </w:num>
 </w:numbering>
 </file>
@@ -4934,6 +5231,13 @@
     <w:pitch w:val="default"/>
     <w:sig w:usb0="00000000" w:usb1="00000000" w:usb2="00000000" w:usb3="00000000" w:csb0="00000001" w:csb1="00000000"/>
   </w:font>
+  <w:font w:name="Bahnschrift Light">
+    <w:panose1 w:val="020B0502040204020203"/>
+    <w:charset w:val="00"/>
+    <w:family w:val="swiss"/>
+    <w:pitch w:val="variable"/>
+    <w:sig w:usb0="A00002C7" w:usb1="00000002" w:usb2="00000000" w:usb3="00000000" w:csb0="0000019F" w:csb1="00000000"/>
+  </w:font>
   <w:font w:name="Calibri">
     <w:panose1 w:val="020F0502020204030204"/>
     <w:charset w:val="00"/>
@@ -4968,6 +5272,7 @@
   <w:rsids>
     <w:rsidRoot w:val="003F4D69"/>
     <w:rsid w:val="00013C97"/>
+    <w:rsid w:val="00044795"/>
     <w:rsid w:val="00060A38"/>
     <w:rsid w:val="000F5818"/>
     <w:rsid w:val="001B29A6"/>
@@ -4979,6 +5284,7 @@
     <w:rsid w:val="003F4D69"/>
     <w:rsid w:val="00417D2F"/>
     <w:rsid w:val="00444A52"/>
+    <w:rsid w:val="005405AE"/>
     <w:rsid w:val="00547D2C"/>
     <w:rsid w:val="005A0136"/>
     <w:rsid w:val="005A320A"/>
@@ -4996,11 +5302,14 @@
     <w:rsid w:val="00A16651"/>
     <w:rsid w:val="00B37030"/>
     <w:rsid w:val="00B77C1B"/>
+    <w:rsid w:val="00BB7B46"/>
     <w:rsid w:val="00C31BE6"/>
     <w:rsid w:val="00C83F49"/>
     <w:rsid w:val="00D954B9"/>
     <w:rsid w:val="00E86EE9"/>
+    <w:rsid w:val="00EA5744"/>
     <w:rsid w:val="00F540A5"/>
+    <w:rsid w:val="00F86628"/>
     <w:rsid w:val="00F92385"/>
     <w:rsid w:val="00FD0915"/>
   </w:rsids>
@@ -6000,20 +6309,20 @@
 </file>
 
 <file path=customXml/item2.xml><?xml version="1.0" encoding="utf-8"?>
-<p:properties xmlns:p="http://schemas.microsoft.com/office/2006/metadata/properties" xmlns:xsi="http://www.w3.org/2001/XMLSchema-instance" xmlns:pc="http://schemas.microsoft.com/office/infopath/2007/PartnerControls">
-  <documentManagement>
-    <MediaServiceKeyPoints xmlns="71af3243-3dd4-4a8d-8c0d-dd76da1f02a5" xsi:nil="true"/>
-  </documentManagement>
-</p:properties>
-</file>
-
-<file path=customXml/item3.xml><?xml version="1.0" encoding="utf-8"?>
 <?mso-contentType ?>
 <FormTemplates xmlns="http://schemas.microsoft.com/sharepoint/v3/contenttype/forms">
   <Display>DocumentLibraryForm</Display>
   <Edit>DocumentLibraryForm</Edit>
   <New>DocumentLibraryForm</New>
 </FormTemplates>
+</file>
+
+<file path=customXml/item3.xml><?xml version="1.0" encoding="utf-8"?>
+<p:properties xmlns:p="http://schemas.microsoft.com/office/2006/metadata/properties" xmlns:xsi="http://www.w3.org/2001/XMLSchema-instance" xmlns:pc="http://schemas.microsoft.com/office/infopath/2007/PartnerControls">
+  <documentManagement>
+    <MediaServiceKeyPoints xmlns="71af3243-3dd4-4a8d-8c0d-dd76da1f02a5" xsi:nil="true"/>
+  </documentManagement>
+</p:properties>
 </file>
 
 <file path=customXml/itemProps1.xml><?xml version="1.0" encoding="utf-8"?>
@@ -6036,6 +6345,14 @@
 </file>
 
 <file path=customXml/itemProps2.xml><?xml version="1.0" encoding="utf-8"?>
+<ds:datastoreItem xmlns:ds="http://schemas.openxmlformats.org/officeDocument/2006/customXml" ds:itemID="{18506A0D-4821-47C2-BD9B-CACF27C6B108}">
+  <ds:schemaRefs>
+    <ds:schemaRef ds:uri="http://schemas.microsoft.com/sharepoint/v3/contenttype/forms"/>
+  </ds:schemaRefs>
+</ds:datastoreItem>
+</file>
+
+<file path=customXml/itemProps3.xml><?xml version="1.0" encoding="utf-8"?>
 <ds:datastoreItem xmlns:ds="http://schemas.openxmlformats.org/officeDocument/2006/customXml" ds:itemID="{DD14EC26-251D-443A-AF4F-B15D0F3B0F84}">
   <ds:schemaRefs>
     <ds:schemaRef ds:uri="http://schemas.microsoft.com/office/2006/metadata/properties"/>
@@ -6043,12 +6360,4 @@
     <ds:schemaRef ds:uri="71af3243-3dd4-4a8d-8c0d-dd76da1f02a5"/>
   </ds:schemaRefs>
 </ds:datastoreItem>
-</file>
-
-<file path=customXml/itemProps3.xml><?xml version="1.0" encoding="utf-8"?>
-<ds:datastoreItem xmlns:ds="http://schemas.openxmlformats.org/officeDocument/2006/customXml" ds:itemID="{18506A0D-4821-47C2-BD9B-CACF27C6B108}">
-  <ds:schemaRefs>
-    <ds:schemaRef ds:uri="http://schemas.microsoft.com/sharepoint/v3/contenttype/forms"/>
-  </ds:schemaRefs>
-</ds:datastoreItem>
 </file>
</xml_diff>

<commit_message>
added an image in tech stack div
</commit_message>
<xml_diff>
--- a/image/Saba-Resume.docx
+++ b/image/Saba-Resume.docx
@@ -312,7 +312,7 @@
             <w:r>
               <w:rPr>
                 <w:rStyle w:val="Strong"/>
-                <w:spacing w:val="0"/>
+                <w:spacing w:val="1"/>
                 <w:w w:val="54"/>
                 <w:sz w:val="24"/>
                 <w:szCs w:val="24"/>
@@ -323,7 +323,7 @@
               <w:rPr>
                 <w:rStyle w:val="Strong"/>
                 <w:rFonts w:ascii="Bahnschrift Light" w:hAnsi="Bahnschrift Light"/>
-                <w:spacing w:val="0"/>
+                <w:spacing w:val="1"/>
                 <w:w w:val="54"/>
                 <w:sz w:val="24"/>
                 <w:szCs w:val="24"/>
@@ -334,7 +334,7 @@
               <w:rPr>
                 <w:rStyle w:val="Strong"/>
                 <w:rFonts w:ascii="Bahnschrift Light" w:hAnsi="Bahnschrift Light"/>
-                <w:spacing w:val="0"/>
+                <w:spacing w:val="1"/>
                 <w:w w:val="54"/>
                 <w:sz w:val="24"/>
                 <w:szCs w:val="24"/>
@@ -345,7 +345,7 @@
               <w:rPr>
                 <w:rStyle w:val="Strong"/>
                 <w:rFonts w:ascii="Bahnschrift Light" w:hAnsi="Bahnschrift Light"/>
-                <w:spacing w:val="38"/>
+                <w:spacing w:val="4"/>
                 <w:w w:val="54"/>
                 <w:sz w:val="24"/>
                 <w:szCs w:val="24"/>
@@ -573,7 +573,19 @@
               <w:rPr>
                 <w:bCs/>
               </w:rPr>
-              <w:t xml:space="preserve">Supportive team player, hardworking and self-motivated with strong </w:t>
+              <w:t xml:space="preserve">Supportive team player, </w:t>
+            </w:r>
+            <w:r>
+              <w:rPr>
+                <w:bCs/>
+              </w:rPr>
+              <w:t xml:space="preserve">adaptable, </w:t>
+            </w:r>
+            <w:r>
+              <w:rPr>
+                <w:bCs/>
+              </w:rPr>
+              <w:t xml:space="preserve">self-motivated with strong </w:t>
             </w:r>
             <w:r>
               <w:rPr>
@@ -718,37 +730,43 @@
               <w:rPr>
                 <w:color w:val="000000"/>
               </w:rPr>
-              <w:t>, React</w:t>
+              <w:t>, React, Bootstrap</w:t>
             </w:r>
             <w:r>
               <w:rPr>
                 <w:color w:val="000000"/>
               </w:rPr>
-              <w:t xml:space="preserve"> Hooks</w:t>
+              <w:t>4</w:t>
             </w:r>
             <w:r>
               <w:rPr>
                 <w:color w:val="000000"/>
               </w:rPr>
-              <w:t>, Bootstrap</w:t>
+              <w:t>, jQuery</w:t>
             </w:r>
             <w:r>
               <w:rPr>
                 <w:color w:val="000000"/>
               </w:rPr>
-              <w:t>4</w:t>
+              <w:t>,</w:t>
             </w:r>
             <w:r>
               <w:rPr>
                 <w:color w:val="000000"/>
               </w:rPr>
-              <w:t>, jQuery</w:t>
+              <w:t xml:space="preserve"> </w:t>
             </w:r>
             <w:r>
               <w:rPr>
                 <w:color w:val="000000"/>
               </w:rPr>
-              <w:t xml:space="preserve">, </w:t>
+              <w:t>Express,</w:t>
+            </w:r>
+            <w:r>
+              <w:rPr>
+                <w:color w:val="000000"/>
+              </w:rPr>
+              <w:t xml:space="preserve"> </w:t>
             </w:r>
             <w:r>
               <w:rPr>
@@ -1076,6 +1094,12 @@
                 <w:color w:val="000000"/>
               </w:rPr>
               <w:t xml:space="preserve">JIRA </w:t>
+            </w:r>
+            <w:r>
+              <w:rPr>
+                <w:color w:val="000000"/>
+              </w:rPr>
+              <w:t>and Slack</w:t>
             </w:r>
           </w:p>
           <w:p>
@@ -5281,6 +5305,7 @@
     <w:rsid w:val="0027230A"/>
     <w:rsid w:val="0028740B"/>
     <w:rsid w:val="003827D2"/>
+    <w:rsid w:val="00390669"/>
     <w:rsid w:val="003F4D69"/>
     <w:rsid w:val="00417D2F"/>
     <w:rsid w:val="00444A52"/>
@@ -5296,6 +5321,7 @@
     <w:rsid w:val="00796921"/>
     <w:rsid w:val="007F271B"/>
     <w:rsid w:val="00892C23"/>
+    <w:rsid w:val="00951514"/>
     <w:rsid w:val="0097315D"/>
     <w:rsid w:val="00986296"/>
     <w:rsid w:val="00A01ABA"/>

</xml_diff>

<commit_message>
added covid update folder again
</commit_message>
<xml_diff>
--- a/image/Saba-Resume.docx
+++ b/image/Saba-Resume.docx
@@ -63,6 +63,10 @@
             <w:sdtContent>
               <w:p>
                 <w:r>
+                  <w:rPr>
+                    <w:b/>
+                    <w:bCs/>
+                  </w:rPr>
                   <w:t>PHONE:</w:t>
                 </w:r>
               </w:p>
@@ -114,13 +118,17 @@
             <w:sdtContent>
               <w:p>
                 <w:r>
+                  <w:rPr>
+                    <w:b/>
+                    <w:bCs/>
+                  </w:rPr>
                   <w:t>EMAIL:</w:t>
                 </w:r>
               </w:p>
             </w:sdtContent>
           </w:sdt>
           <w:p>
-            <w:hyperlink r:id="rId10" w:history="1">
+            <w:hyperlink r:id="rId11" w:history="1">
               <w:r>
                 <w:rPr>
                   <w:rStyle w:val="Hyperlink"/>
@@ -131,10 +139,24 @@
           </w:p>
           <w:p/>
           <w:p>
-            <w:r>
+            <w:pPr>
+              <w:rPr>
+                <w:b/>
+                <w:bCs/>
+              </w:rPr>
+            </w:pPr>
+            <w:r>
+              <w:rPr>
+                <w:b/>
+                <w:bCs/>
+              </w:rPr>
               <w:t>LINKEDIN PROFILE</w:t>
             </w:r>
             <w:r>
+              <w:rPr>
+                <w:b/>
+                <w:bCs/>
+              </w:rPr>
               <w:t>:</w:t>
             </w:r>
           </w:p>
@@ -146,7 +168,7 @@
                 <w:szCs w:val="16"/>
               </w:rPr>
             </w:pPr>
-            <w:hyperlink r:id="rId11" w:history="1">
+            <w:hyperlink r:id="rId12" w:history="1">
               <w:r>
                 <w:rPr>
                   <w:rStyle w:val="Hyperlink"/>
@@ -158,11 +180,26 @@
             </w:hyperlink>
           </w:p>
           <w:p/>
-          <w:p>
-            <w:r>
+          <w:p/>
+          <w:p>
+            <w:pPr>
+              <w:rPr>
+                <w:b/>
+                <w:bCs/>
+              </w:rPr>
+            </w:pPr>
+            <w:r>
+              <w:rPr>
+                <w:b/>
+                <w:bCs/>
+              </w:rPr>
               <w:t>GITHUB PROFILE</w:t>
             </w:r>
             <w:r>
+              <w:rPr>
+                <w:b/>
+                <w:bCs/>
+              </w:rPr>
               <w:t>:</w:t>
             </w:r>
           </w:p>
@@ -173,7 +210,7 @@
                 <w:u w:val="single"/>
               </w:rPr>
             </w:pPr>
-            <w:hyperlink r:id="rId12" w:history="1">
+            <w:hyperlink r:id="rId13" w:history="1">
               <w:r>
                 <w:rPr>
                   <w:rStyle w:val="Hyperlink"/>
@@ -187,6 +224,11 @@
               <w:tabs>
                 <w:tab w:val="left" w:pos="990"/>
               </w:tabs>
+              <w:rPr>
+                <w:b/>
+                <w:bCs/>
+                <w:u w:val="single"/>
+              </w:rPr>
             </w:pPr>
           </w:p>
           <w:p>
@@ -239,9 +281,24 @@
               <w:tabs>
                 <w:tab w:val="left" w:pos="990"/>
               </w:tabs>
-            </w:pPr>
-            <w:r>
-              <w:t>ADDRESS:</w:t>
+              <w:rPr>
+                <w:b/>
+                <w:bCs/>
+              </w:rPr>
+            </w:pPr>
+            <w:r>
+              <w:rPr>
+                <w:b/>
+                <w:bCs/>
+              </w:rPr>
+              <w:t>Availability</w:t>
+            </w:r>
+            <w:r>
+              <w:rPr>
+                <w:b/>
+                <w:bCs/>
+              </w:rPr>
+              <w:t>:</w:t>
             </w:r>
           </w:p>
           <w:p>
@@ -251,7 +308,42 @@
               </w:tabs>
             </w:pPr>
             <w:r>
-              <w:t xml:space="preserve">Melbourne, Victoria </w:t>
+              <w:t xml:space="preserve">Immediate </w:t>
+            </w:r>
+          </w:p>
+          <w:p>
+            <w:pPr>
+              <w:tabs>
+                <w:tab w:val="left" w:pos="990"/>
+              </w:tabs>
+            </w:pPr>
+          </w:p>
+          <w:p>
+            <w:pPr>
+              <w:tabs>
+                <w:tab w:val="left" w:pos="990"/>
+              </w:tabs>
+              <w:rPr>
+                <w:b/>
+                <w:bCs/>
+              </w:rPr>
+            </w:pPr>
+            <w:r>
+              <w:rPr>
+                <w:b/>
+                <w:bCs/>
+              </w:rPr>
+              <w:t>Salary Expectations:</w:t>
+            </w:r>
+          </w:p>
+          <w:p>
+            <w:pPr>
+              <w:tabs>
+                <w:tab w:val="left" w:pos="990"/>
+              </w:tabs>
+            </w:pPr>
+            <w:r>
+              <w:t>As per Company Policy</w:t>
             </w:r>
           </w:p>
         </w:tc>
@@ -289,77 +381,101 @@
                 <w:sz w:val="40"/>
                 <w:szCs w:val="40"/>
               </w:rPr>
+              <w:t>Saba Akhtar</w:t>
+            </w:r>
+          </w:p>
+          <w:p>
+            <w:pPr>
+              <w:pStyle w:val="Heading3"/>
+            </w:pPr>
+            <w:r>
+              <w:t>Summary</w:t>
+            </w:r>
+          </w:p>
+          <w:p>
+            <w:pPr>
+              <w:rPr>
+                <w:bCs/>
+              </w:rPr>
+            </w:pPr>
+            <w:r>
+              <w:rPr>
+                <w:bCs/>
+              </w:rPr>
+              <w:t xml:space="preserve">Versatile </w:t>
+            </w:r>
+            <w:r>
+              <w:rPr>
+                <w:bCs/>
+              </w:rPr>
+              <w:t>W</w:t>
+            </w:r>
+            <w:r>
+              <w:rPr>
+                <w:bCs/>
+              </w:rPr>
+              <w:t xml:space="preserve">eb </w:t>
+            </w:r>
+            <w:r>
+              <w:rPr>
+                <w:bCs/>
+              </w:rPr>
+              <w:t xml:space="preserve">Designer and </w:t>
+            </w:r>
+            <w:r>
+              <w:rPr>
+                <w:bCs/>
+              </w:rPr>
+              <w:t>Front-End</w:t>
+            </w:r>
+            <w:r>
+              <w:rPr>
+                <w:bCs/>
+              </w:rPr>
               <w:t xml:space="preserve"> </w:t>
             </w:r>
             <w:r>
               <w:rPr>
-                <w:sz w:val="40"/>
-                <w:szCs w:val="40"/>
-              </w:rPr>
-              <w:t>Saba Akhtar</w:t>
-            </w:r>
-          </w:p>
-          <w:p>
-            <w:pPr>
-              <w:pStyle w:val="Subtitle"/>
-              <w:rPr>
-                <w:rStyle w:val="Strong"/>
-                <w:rFonts w:ascii="Bahnschrift Light" w:hAnsi="Bahnschrift Light"/>
-                <w:sz w:val="24"/>
-                <w:szCs w:val="24"/>
-              </w:rPr>
-            </w:pPr>
-            <w:r>
-              <w:rPr>
-                <w:rStyle w:val="Strong"/>
-                <w:spacing w:val="1"/>
-                <w:w w:val="54"/>
-                <w:sz w:val="24"/>
-                <w:szCs w:val="24"/>
+                <w:bCs/>
+              </w:rPr>
+              <w:t>D</w:t>
+            </w:r>
+            <w:r>
+              <w:rPr>
+                <w:bCs/>
+              </w:rPr>
+              <w:t>eveloper</w:t>
+            </w:r>
+            <w:r>
+              <w:rPr>
+                <w:bCs/>
+              </w:rPr>
+              <w:t xml:space="preserve">; </w:t>
+            </w:r>
+            <w:r>
+              <w:rPr>
+                <w:bCs/>
+              </w:rPr>
+              <w:t>specializes</w:t>
+            </w:r>
+            <w:r>
+              <w:rPr>
+                <w:bCs/>
+              </w:rPr>
+              <w:t xml:space="preserve"> in creating responsive and user-friendly websites</w:t>
+            </w:r>
+            <w:r>
+              <w:rPr>
+                <w:bCs/>
+              </w:rPr>
+              <w:t>.</w:t>
+            </w:r>
+            <w:r>
+              <w:rPr>
+                <w:bCs/>
               </w:rPr>
               <w:t xml:space="preserve">   </w:t>
             </w:r>
-            <w:r>
-              <w:rPr>
-                <w:rStyle w:val="Strong"/>
-                <w:rFonts w:ascii="Bahnschrift Light" w:hAnsi="Bahnschrift Light"/>
-                <w:spacing w:val="1"/>
-                <w:w w:val="54"/>
-                <w:sz w:val="24"/>
-                <w:szCs w:val="24"/>
-              </w:rPr>
-              <w:t>Front-End</w:t>
-            </w:r>
-            <w:r>
-              <w:rPr>
-                <w:rStyle w:val="Strong"/>
-                <w:rFonts w:ascii="Bahnschrift Light" w:hAnsi="Bahnschrift Light"/>
-                <w:spacing w:val="1"/>
-                <w:w w:val="54"/>
-                <w:sz w:val="24"/>
-                <w:szCs w:val="24"/>
-              </w:rPr>
-              <w:t xml:space="preserve"> Designer and Develope</w:t>
-            </w:r>
-            <w:r>
-              <w:rPr>
-                <w:rStyle w:val="Strong"/>
-                <w:rFonts w:ascii="Bahnschrift Light" w:hAnsi="Bahnschrift Light"/>
-                <w:spacing w:val="4"/>
-                <w:w w:val="54"/>
-                <w:sz w:val="24"/>
-                <w:szCs w:val="24"/>
-              </w:rPr>
-              <w:t>r</w:t>
-            </w:r>
-          </w:p>
-          <w:p>
-            <w:pPr>
-              <w:pStyle w:val="Heading3"/>
-            </w:pPr>
-            <w:r>
-              <w:t>Summary</w:t>
-            </w:r>
           </w:p>
           <w:p>
             <w:pPr>
@@ -367,284 +483,90 @@
                 <w:bCs/>
               </w:rPr>
             </w:pPr>
-            <w:r>
+          </w:p>
+          <w:p>
+            <w:pPr>
               <w:rPr>
                 <w:bCs/>
               </w:rPr>
-              <w:t xml:space="preserve">Versatile </w:t>
-            </w:r>
+            </w:pPr>
             <w:r>
               <w:rPr>
                 <w:bCs/>
               </w:rPr>
-              <w:t>W</w:t>
+              <w:t xml:space="preserve">Supportive team player, </w:t>
             </w:r>
             <w:r>
               <w:rPr>
                 <w:bCs/>
               </w:rPr>
-              <w:t xml:space="preserve">eb </w:t>
+              <w:t xml:space="preserve">adaptable, </w:t>
             </w:r>
             <w:r>
               <w:rPr>
                 <w:bCs/>
               </w:rPr>
-              <w:t xml:space="preserve">Designer and </w:t>
+              <w:t xml:space="preserve">self-motivated with strong </w:t>
             </w:r>
             <w:r>
               <w:rPr>
                 <w:bCs/>
               </w:rPr>
-              <w:t>Front-End</w:t>
+              <w:t xml:space="preserve">organizational and </w:t>
             </w:r>
             <w:r>
               <w:rPr>
                 <w:bCs/>
               </w:rPr>
-              <w:t xml:space="preserve"> </w:t>
+              <w:t>problem-solving</w:t>
             </w:r>
             <w:r>
               <w:rPr>
                 <w:bCs/>
               </w:rPr>
-              <w:t>D</w:t>
-            </w:r>
-            <w:r>
+              <w:t xml:space="preserve"> skills.</w:t>
+            </w:r>
+          </w:p>
+          <w:p>
+            <w:pPr>
+              <w:jc w:val="both"/>
               <w:rPr>
                 <w:bCs/>
               </w:rPr>
-              <w:t>eveloper</w:t>
-            </w:r>
-            <w:r>
+            </w:pPr>
+          </w:p>
+          <w:p>
+            <w:pPr>
+              <w:jc w:val="both"/>
               <w:rPr>
                 <w:bCs/>
               </w:rPr>
-              <w:t xml:space="preserve">; </w:t>
-            </w:r>
+            </w:pPr>
             <w:r>
               <w:rPr>
                 <w:bCs/>
               </w:rPr>
-              <w:t>specializes</w:t>
-            </w:r>
-            <w:r>
-              <w:rPr>
-                <w:bCs/>
-              </w:rPr>
-              <w:t xml:space="preserve"> in creating responsive and user-friendly websites   </w:t>
-            </w:r>
-          </w:p>
-          <w:p>
-            <w:pPr>
-              <w:rPr>
-                <w:bCs/>
-              </w:rPr>
-            </w:pPr>
-          </w:p>
-          <w:p>
-            <w:pPr>
-              <w:rPr>
-                <w:bCs/>
-              </w:rPr>
-            </w:pPr>
-            <w:r>
-              <w:rPr>
-                <w:bCs/>
-              </w:rPr>
-              <w:t>Hands</w:t>
-            </w:r>
-            <w:r>
-              <w:rPr>
-                <w:bCs/>
-              </w:rPr>
-              <w:t xml:space="preserve"> on </w:t>
-            </w:r>
-            <w:r>
-              <w:rPr>
-                <w:bCs/>
-              </w:rPr>
-              <w:t xml:space="preserve">experience </w:t>
-            </w:r>
-            <w:r>
-              <w:rPr>
-                <w:bCs/>
-              </w:rPr>
-              <w:t>with</w:t>
-            </w:r>
-            <w:r>
-              <w:rPr>
-                <w:bCs/>
-              </w:rPr>
-              <w:t xml:space="preserve"> </w:t>
-            </w:r>
-            <w:r>
-              <w:rPr>
-                <w:bCs/>
-              </w:rPr>
-              <w:t>HTML</w:t>
-            </w:r>
-            <w:r>
-              <w:rPr>
-                <w:bCs/>
-              </w:rPr>
-              <w:t>5</w:t>
-            </w:r>
-            <w:r>
-              <w:rPr>
-                <w:bCs/>
-              </w:rPr>
-              <w:t>, CSS</w:t>
-            </w:r>
-            <w:r>
-              <w:rPr>
-                <w:bCs/>
-              </w:rPr>
-              <w:t>3</w:t>
-            </w:r>
-            <w:r>
-              <w:rPr>
-                <w:bCs/>
-              </w:rPr>
-              <w:t>, Bootstrap</w:t>
-            </w:r>
-            <w:r>
-              <w:rPr>
-                <w:bCs/>
-              </w:rPr>
-              <w:t>4</w:t>
-            </w:r>
-            <w:r>
-              <w:rPr>
-                <w:bCs/>
-              </w:rPr>
-              <w:t>, JavaScript</w:t>
-            </w:r>
-            <w:r>
-              <w:rPr>
-                <w:bCs/>
-              </w:rPr>
-              <w:t xml:space="preserve"> E6</w:t>
-            </w:r>
-            <w:r>
-              <w:rPr>
-                <w:bCs/>
-              </w:rPr>
-              <w:t>,</w:t>
-            </w:r>
-            <w:r>
-              <w:rPr>
-                <w:bCs/>
-              </w:rPr>
-              <w:t xml:space="preserve"> React</w:t>
-            </w:r>
-            <w:r>
-              <w:rPr>
-                <w:bCs/>
-              </w:rPr>
-              <w:t xml:space="preserve"> and </w:t>
-            </w:r>
-            <w:r>
-              <w:rPr>
-                <w:bCs/>
-              </w:rPr>
-              <w:t xml:space="preserve">Restful </w:t>
-            </w:r>
-            <w:r>
-              <w:rPr>
-                <w:bCs/>
-              </w:rPr>
-              <w:t>API integration.</w:t>
-            </w:r>
-          </w:p>
-          <w:p>
-            <w:pPr>
-              <w:rPr>
-                <w:bCs/>
-              </w:rPr>
-            </w:pPr>
-          </w:p>
-          <w:p>
-            <w:pPr>
-              <w:rPr>
-                <w:bCs/>
-              </w:rPr>
-            </w:pPr>
-            <w:r>
-              <w:rPr>
-                <w:bCs/>
-              </w:rPr>
-              <w:t xml:space="preserve">Supportive team player, </w:t>
-            </w:r>
-            <w:r>
-              <w:rPr>
-                <w:bCs/>
-              </w:rPr>
-              <w:t xml:space="preserve">adaptable, </w:t>
-            </w:r>
-            <w:r>
-              <w:rPr>
-                <w:bCs/>
-              </w:rPr>
-              <w:t xml:space="preserve">self-motivated with strong </w:t>
-            </w:r>
-            <w:r>
-              <w:rPr>
-                <w:bCs/>
-              </w:rPr>
-              <w:t xml:space="preserve">organizational and </w:t>
-            </w:r>
-            <w:r>
-              <w:rPr>
-                <w:bCs/>
-              </w:rPr>
-              <w:t>problem-solving</w:t>
-            </w:r>
-            <w:r>
-              <w:rPr>
-                <w:bCs/>
-              </w:rPr>
-              <w:t xml:space="preserve"> skills.</w:t>
-            </w:r>
-          </w:p>
-          <w:p>
-            <w:pPr>
-              <w:jc w:val="both"/>
-              <w:rPr>
-                <w:bCs/>
-              </w:rPr>
-            </w:pPr>
-          </w:p>
-          <w:p>
-            <w:pPr>
-              <w:jc w:val="both"/>
-              <w:rPr>
-                <w:bCs/>
-              </w:rPr>
-            </w:pPr>
-            <w:r>
-              <w:rPr>
-                <w:bCs/>
-              </w:rPr>
               <w:t xml:space="preserve">Find out more about my work </w:t>
             </w:r>
-            <w:hyperlink r:id="rId13" w:history="1">
+            <w:hyperlink r:id="rId14" w:history="1">
+              <w:hyperlink r:id="rId15" w:history="1">
+                <w:r>
+                  <w:rPr>
+                    <w:rStyle w:val="Hyperlink"/>
+                    <w:bCs/>
+                  </w:rPr>
+                  <w:t>here</w:t>
+                </w:r>
+              </w:hyperlink>
               <w:r>
                 <w:rPr>
                   <w:rStyle w:val="Hyperlink"/>
                   <w:bCs/>
                 </w:rPr>
-                <w:t>here</w:t>
+                <w:t>.</w:t>
               </w:r>
             </w:hyperlink>
-            <w:r>
-              <w:rPr>
-                <w:rStyle w:val="Hyperlink"/>
-                <w:bCs/>
-              </w:rPr>
-              <w:t>.</w:t>
-            </w:r>
-          </w:p>
-          <w:p/>
+          </w:p>
           <w:p>
             <w:pPr>
               <w:pStyle w:val="Heading2"/>
@@ -718,12 +640,24 @@
               <w:rPr>
                 <w:color w:val="000000"/>
               </w:rPr>
-              <w:t>, JavaScript</w:t>
+              <w:t>,</w:t>
             </w:r>
             <w:r>
               <w:rPr>
                 <w:color w:val="000000"/>
               </w:rPr>
+              <w:t xml:space="preserve"> SASS,</w:t>
+            </w:r>
+            <w:r>
+              <w:rPr>
+                <w:color w:val="000000"/>
+              </w:rPr>
+              <w:t xml:space="preserve"> JavaScript</w:t>
+            </w:r>
+            <w:r>
+              <w:rPr>
+                <w:color w:val="000000"/>
+              </w:rPr>
               <w:t xml:space="preserve"> E6</w:t>
             </w:r>
             <w:r>
@@ -778,25 +712,37 @@
               <w:rPr>
                 <w:color w:val="000000"/>
               </w:rPr>
+              <w:t>,</w:t>
+            </w:r>
+            <w:r>
+              <w:rPr>
+                <w:color w:val="000000"/>
+              </w:rPr>
+              <w:t xml:space="preserve"> </w:t>
+            </w:r>
+            <w:r>
+              <w:rPr>
+                <w:color w:val="000000"/>
+              </w:rPr>
+              <w:t>Webpack</w:t>
+            </w:r>
+            <w:r>
+              <w:rPr>
+                <w:color w:val="000000"/>
+              </w:rPr>
               <w:t xml:space="preserve"> and </w:t>
             </w:r>
             <w:r>
               <w:rPr>
                 <w:color w:val="000000"/>
               </w:rPr>
-              <w:t>Node</w:t>
+              <w:t xml:space="preserve">Rest </w:t>
             </w:r>
             <w:r>
               <w:rPr>
                 <w:color w:val="000000"/>
               </w:rPr>
-              <w:t>.</w:t>
-            </w:r>
-            <w:r>
-              <w:rPr>
-                <w:color w:val="000000"/>
-              </w:rPr>
-              <w:t>JS</w:t>
+              <w:t>API integration.</w:t>
             </w:r>
           </w:p>
           <w:p>
@@ -1048,7 +994,7 @@
               <w:rPr>
                 <w:color w:val="000000"/>
               </w:rPr>
-              <w:t xml:space="preserve">Ninja mock and Figma </w:t>
+              <w:t xml:space="preserve"> Figma </w:t>
             </w:r>
           </w:p>
           <w:p>
@@ -1093,7 +1039,13 @@
               <w:rPr>
                 <w:color w:val="000000"/>
               </w:rPr>
-              <w:t xml:space="preserve">JIRA </w:t>
+              <w:t>Zoom</w:t>
+            </w:r>
+            <w:r>
+              <w:rPr>
+                <w:color w:val="000000"/>
+              </w:rPr>
+              <w:t xml:space="preserve"> </w:t>
             </w:r>
             <w:r>
               <w:rPr>
@@ -1266,6 +1218,47 @@
               <w:t xml:space="preserve"> both written and verbal</w:t>
             </w:r>
           </w:p>
+          <w:p>
+            <w:pPr>
+              <w:pStyle w:val="Heading2"/>
+              <w:rPr>
+                <w:rFonts w:asciiTheme="minorHAnsi" w:eastAsiaTheme="minorEastAsia" w:hAnsiTheme="minorHAnsi" w:cstheme="minorBidi"/>
+                <w:sz w:val="18"/>
+                <w:szCs w:val="22"/>
+              </w:rPr>
+            </w:pPr>
+            <w:r>
+              <w:t>Project</w:t>
+            </w:r>
+          </w:p>
+          <w:p>
+            <w:pPr>
+              <w:jc w:val="both"/>
+              <w:rPr>
+                <w:szCs w:val="18"/>
+              </w:rPr>
+            </w:pPr>
+            <w:r>
+              <w:rPr>
+                <w:rFonts w:cs="Arial"/>
+                <w:color w:val="1D1C1D"/>
+                <w:szCs w:val="18"/>
+                <w:shd w:val="clear" w:color="auto" w:fill="F8F8F8"/>
+              </w:rPr>
+              <w:t>The theme is to deliver the prototype of a responsive/mobile first design of an application which provides legal help to divorce seeking women so that the whole process could be simple and not too overwhelming for them. The App will help the people to identify the necessary legal processes in clear and easy manner. It should be an easy to access tool for affecties to understand such legal processes</w:t>
+            </w:r>
+          </w:p>
+          <w:p>
+            <w:hyperlink r:id="rId16" w:history="1">
+              <w:r>
+                <w:rPr>
+                  <w:rStyle w:val="Hyperlink"/>
+                </w:rPr>
+                <w:t>Link here</w:t>
+              </w:r>
+            </w:hyperlink>
+          </w:p>
+          <w:p/>
         </w:tc>
       </w:tr>
       <w:tr>
@@ -1364,7 +1357,15 @@
                 <w:b/>
                 <w:szCs w:val="18"/>
               </w:rPr>
-              <w:t>2021       React Bootcamp</w:t>
+              <w:t xml:space="preserve">2021       React </w:t>
+            </w:r>
+            <w:r>
+              <w:rPr>
+                <w:rFonts w:cs="Times New Roman"/>
+                <w:b/>
+                <w:szCs w:val="18"/>
+              </w:rPr>
+              <w:t>Bootcamp</w:t>
             </w:r>
           </w:p>
           <w:p>
@@ -1608,49 +1609,6 @@
                 <w:rFonts w:cs="Times New Roman"/>
                 <w:b/>
                 <w:sz w:val="18"/>
-                <w:szCs w:val="18"/>
-              </w:rPr>
-            </w:pPr>
-          </w:p>
-          <w:tbl>
-            <w:tblPr>
-              <w:tblpPr w:leftFromText="180" w:rightFromText="180" w:vertAnchor="page" w:horzAnchor="page" w:tblpX="1" w:tblpY="6121"/>
-              <w:tblOverlap w:val="never"/>
-              <w:tblW w:w="10790" w:type="dxa"/>
-              <w:tblLayout w:type="fixed"/>
-              <w:tblCellMar>
-                <w:left w:w="115" w:type="dxa"/>
-                <w:right w:w="115" w:type="dxa"/>
-              </w:tblCellMar>
-              <w:tblLook w:val="04A0" w:firstRow="1" w:lastRow="0" w:firstColumn="1" w:lastColumn="0" w:noHBand="0" w:noVBand="1"/>
-            </w:tblPr>
-            <w:tblGrid>
-              <w:gridCol w:w="10790"/>
-            </w:tblGrid>
-            <w:tr>
-              <w:trPr>
-                <w:trHeight w:val="1080"/>
-              </w:trPr>
-              <w:tc>
-                <w:tcPr>
-                  <w:tcW w:w="10790" w:type="dxa"/>
-                </w:tcPr>
-                <w:p>
-                  <w:pPr>
-                    <w:pStyle w:val="Heading2"/>
-                  </w:pPr>
-                  <w:r>
-                    <w:t>Volunteer work</w:t>
-                  </w:r>
-                </w:p>
-              </w:tc>
-            </w:tr>
-          </w:tbl>
-          <w:p>
-            <w:pPr>
-              <w:rPr>
-                <w:rFonts w:cs="Times New Roman"/>
-                <w:b/>
                 <w:szCs w:val="18"/>
               </w:rPr>
             </w:pPr>
@@ -1923,7 +1881,123 @@
             <w:r>
               <w:t>July 2007- September 2012</w:t>
             </w:r>
-          </w:p>
+            <w:r>
+              <w:t xml:space="preserve">   </w:t>
+            </w:r>
+          </w:p>
+          <w:p>
+            <w:pPr>
+              <w:pStyle w:val="Date"/>
+              <w:numPr>
+                <w:ilvl w:val="0"/>
+                <w:numId w:val="6"/>
+              </w:numPr>
+            </w:pPr>
+            <w:r>
+              <w:t>Con</w:t>
+            </w:r>
+            <w:r>
+              <w:t xml:space="preserve">ducted theory and lab classes in Algorithm </w:t>
+            </w:r>
+            <w:r>
+              <w:t>Analysis.</w:t>
+            </w:r>
+          </w:p>
+          <w:p>
+            <w:pPr>
+              <w:spacing w:line="276" w:lineRule="auto"/>
+              <w:ind w:left="360"/>
+              <w:jc w:val="both"/>
+            </w:pPr>
+            <w:r>
+              <w:t xml:space="preserve">       and Simulation M</w:t>
+            </w:r>
+            <w:r>
+              <w:t>ode</w:t>
+            </w:r>
+            <w:r>
+              <w:t>l</w:t>
+            </w:r>
+            <w:r>
+              <w:t>ling</w:t>
+            </w:r>
+          </w:p>
+          <w:p>
+            <w:pPr>
+              <w:jc w:val="both"/>
+            </w:pPr>
+            <w:r>
+              <w:t xml:space="preserve"> </w:t>
+            </w:r>
+          </w:p>
+          <w:p>
+            <w:r>
+              <w:rPr>
+                <w:b/>
+              </w:rPr>
+              <w:t xml:space="preserve">Sir Syed University of Engineering and Technology  </w:t>
+            </w:r>
+            <w:r>
+              <w:t xml:space="preserve">  </w:t>
+            </w:r>
+            <w:r>
+              <w:rPr>
+                <w:i/>
+              </w:rPr>
+              <w:t xml:space="preserve">               Jr. Lecturer</w:t>
+            </w:r>
+          </w:p>
+          <w:p>
+            <w:pPr>
+              <w:pStyle w:val="Date"/>
+            </w:pPr>
+            <w:r>
+              <w:t xml:space="preserve">July 2006 </w:t>
+            </w:r>
+            <w:r>
+              <w:t>- June 2009</w:t>
+            </w:r>
+            <w:r>
+              <w:rPr>
+                <w:b/>
+              </w:rPr>
+              <w:t xml:space="preserve">  </w:t>
+            </w:r>
+          </w:p>
+          <w:tbl>
+            <w:tblPr>
+              <w:tblpPr w:leftFromText="180" w:rightFromText="180" w:vertAnchor="page" w:horzAnchor="margin" w:tblpY="7627"/>
+              <w:tblOverlap w:val="never"/>
+              <w:tblW w:w="6470" w:type="dxa"/>
+              <w:tblLayout w:type="fixed"/>
+              <w:tblCellMar>
+                <w:left w:w="115" w:type="dxa"/>
+                <w:right w:w="115" w:type="dxa"/>
+              </w:tblCellMar>
+              <w:tblLook w:val="04A0" w:firstRow="1" w:lastRow="0" w:firstColumn="1" w:lastColumn="0" w:noHBand="0" w:noVBand="1"/>
+            </w:tblPr>
+            <w:tblGrid>
+              <w:gridCol w:w="6470"/>
+            </w:tblGrid>
+            <w:tr>
+              <w:tc>
+                <w:tcPr>
+                  <w:tcW w:w="6470" w:type="dxa"/>
+                </w:tcPr>
+                <w:p>
+                  <w:pPr>
+                    <w:pStyle w:val="Heading2"/>
+                  </w:pPr>
+                  <w:r>
+                    <w:t>Volunteer</w:t>
+                  </w:r>
+                  <w:r>
+                    <w:t xml:space="preserve"> work</w:t>
+                  </w:r>
+                </w:p>
+              </w:tc>
+            </w:tr>
+          </w:tbl>
           <w:p>
             <w:pPr>
               <w:numPr>
@@ -1931,23 +2005,42 @@
                 <w:numId w:val="5"/>
               </w:numPr>
               <w:spacing w:line="276" w:lineRule="auto"/>
-              <w:jc w:val="both"/>
-            </w:pPr>
-            <w:r>
-              <w:t>Con</w:t>
-            </w:r>
-            <w:r>
-              <w:t>ducted theory and lab classes in Algorithm Analysis</w:t>
-            </w:r>
-          </w:p>
-          <w:p>
-            <w:pPr>
-              <w:spacing w:line="276" w:lineRule="auto"/>
-              <w:ind w:left="360"/>
-              <w:jc w:val="both"/>
-            </w:pPr>
-            <w:r>
-              <w:t xml:space="preserve">       and Simulation M</w:t>
+            </w:pPr>
+            <w:r>
+              <w:t>Conducted</w:t>
+            </w:r>
+            <w:r>
+              <w:t xml:space="preserve"> </w:t>
+            </w:r>
+            <w:r>
+              <w:t xml:space="preserve">lab classes </w:t>
+            </w:r>
+            <w:r>
+              <w:t>in</w:t>
+            </w:r>
+            <w:r>
+              <w:t xml:space="preserve"> Algorithm Analysis</w:t>
+            </w:r>
+            <w:r>
+              <w:t>,</w:t>
+            </w:r>
+            <w:r>
+              <w:t xml:space="preserve"> </w:t>
+            </w:r>
+            <w:r>
+              <w:t>Simulatio</w:t>
+            </w:r>
+            <w:r>
+              <w:t xml:space="preserve">n    </w:t>
+            </w:r>
+            <w:r>
+              <w:t xml:space="preserve">   </w:t>
+            </w:r>
+            <w:r>
+              <w:t xml:space="preserve">   </w:t>
+            </w:r>
+            <w:r>
+              <w:t>M</w:t>
             </w:r>
             <w:r>
               <w:t>ode</w:t>
@@ -1958,101 +2051,8 @@
             <w:r>
               <w:t>ling</w:t>
             </w:r>
-          </w:p>
-          <w:p>
-            <w:pPr>
-              <w:jc w:val="both"/>
-            </w:pPr>
-            <w:r>
-              <w:t xml:space="preserve"> </w:t>
-            </w:r>
-          </w:p>
-          <w:p>
-            <w:r>
-              <w:rPr>
-                <w:b/>
-              </w:rPr>
-              <w:t xml:space="preserve">Sir Syed University of Engineering and Technology  </w:t>
-            </w:r>
-            <w:r>
-              <w:t xml:space="preserve">  </w:t>
-            </w:r>
-            <w:r>
-              <w:rPr>
-                <w:i/>
-              </w:rPr>
-              <w:t xml:space="preserve">               Jr. Lecturer</w:t>
-            </w:r>
-          </w:p>
-          <w:p>
-            <w:pPr>
-              <w:pStyle w:val="Date"/>
-            </w:pPr>
-            <w:r>
-              <w:t xml:space="preserve">July 2006 </w:t>
-            </w:r>
-            <w:r>
-              <w:t>- June 2009</w:t>
-            </w:r>
-            <w:r>
-              <w:rPr>
-                <w:b/>
-              </w:rPr>
-              <w:t xml:space="preserve">  </w:t>
-            </w:r>
-          </w:p>
-          <w:p>
-            <w:pPr>
-              <w:numPr>
-                <w:ilvl w:val="0"/>
-                <w:numId w:val="5"/>
-              </w:numPr>
-              <w:spacing w:line="276" w:lineRule="auto"/>
-            </w:pPr>
-            <w:r>
-              <w:t>Conducted</w:t>
-            </w:r>
-            <w:r>
-              <w:t xml:space="preserve"> </w:t>
-            </w:r>
-            <w:r>
-              <w:t xml:space="preserve">lab classes </w:t>
-            </w:r>
-            <w:r>
-              <w:t>in</w:t>
-            </w:r>
-            <w:r>
-              <w:t xml:space="preserve"> Algorithm Analysis</w:t>
-            </w:r>
-            <w:r>
-              <w:t>,</w:t>
-            </w:r>
-            <w:r>
-              <w:t xml:space="preserve"> </w:t>
-            </w:r>
-            <w:r>
-              <w:t>Simulatio</w:t>
-            </w:r>
-            <w:r>
-              <w:t xml:space="preserve">n    </w:t>
-            </w:r>
-            <w:r>
-              <w:t>M</w:t>
-            </w:r>
-            <w:r>
-              <w:t>ode</w:t>
-            </w:r>
-            <w:r>
-              <w:t>l</w:t>
-            </w:r>
-            <w:r>
-              <w:t>ling</w:t>
-            </w:r>
             <w:r>
               <w:t xml:space="preserve"> and C programming language</w:t>
-            </w:r>
-            <w:r>
-              <w:t>.</w:t>
             </w:r>
           </w:p>
         </w:tc>
@@ -2062,6 +2062,21 @@
       <w:pPr>
         <w:ind w:left="4320"/>
         <w:rPr>
+          <w:b/>
+        </w:rPr>
+      </w:pPr>
+      <w:r>
+        <w:rPr>
+          <w:b/>
+        </w:rPr>
+        <w:lastRenderedPageBreak/>
+        <w:t xml:space="preserve">   </w:t>
+      </w:r>
+    </w:p>
+    <w:p>
+      <w:pPr>
+        <w:ind w:left="4320"/>
+        <w:rPr>
           <w:bCs/>
           <w:i/>
           <w:iCs/>
@@ -2071,7 +2086,6 @@
         <w:rPr>
           <w:b/>
         </w:rPr>
-        <w:lastRenderedPageBreak/>
         <w:t xml:space="preserve">  </w:t>
       </w:r>
       <w:r>
@@ -2184,7 +2198,7 @@
         <w:rPr>
           <w:b/>
         </w:rPr>
-        <w:t xml:space="preserve">                                                                                        </w:t>
+        <w:t xml:space="preserve">        </w:t>
       </w:r>
       <w:proofErr w:type="spellStart"/>
       <w:r>
@@ -2242,6 +2256,36 @@
         <w:rPr>
           <w:bCs/>
         </w:rPr>
+        <w:t xml:space="preserve">   </w:t>
+      </w:r>
+      <w:r>
+        <w:rPr>
+          <w:bCs/>
+        </w:rPr>
+        <w:t xml:space="preserve">Assistant </w:t>
+      </w:r>
+      <w:r>
+        <w:rPr>
+          <w:bCs/>
+        </w:rPr>
+        <w:t xml:space="preserve">IT </w:t>
+      </w:r>
+      <w:r>
+        <w:rPr>
+          <w:bCs/>
+        </w:rPr>
+        <w:t>Instructor</w:t>
+      </w:r>
+      <w:r>
+        <w:rPr>
+          <w:bCs/>
+        </w:rPr>
+        <w:t xml:space="preserve"> for primary class students</w:t>
+      </w:r>
+      <w:r>
+        <w:rPr>
+          <w:bCs/>
+        </w:rPr>
         <w:tab/>
       </w:r>
       <w:r>
@@ -2250,65 +2294,17 @@
         </w:rPr>
         <w:tab/>
       </w:r>
-      <w:r>
+    </w:p>
+    <w:p>
+      <w:pPr>
         <w:rPr>
           <w:bCs/>
         </w:rPr>
-        <w:tab/>
-      </w:r>
-      <w:r>
-        <w:rPr>
-          <w:bCs/>
-        </w:rPr>
-        <w:tab/>
-      </w:r>
-      <w:r>
-        <w:rPr>
-          <w:bCs/>
-        </w:rPr>
-        <w:tab/>
-        <w:t xml:space="preserve">   </w:t>
-      </w:r>
-      <w:r>
-        <w:rPr>
-          <w:bCs/>
-        </w:rPr>
-        <w:t xml:space="preserve">Assistant </w:t>
-      </w:r>
-      <w:r>
-        <w:rPr>
-          <w:bCs/>
-        </w:rPr>
-        <w:t xml:space="preserve">IT </w:t>
-      </w:r>
-      <w:r>
-        <w:rPr>
-          <w:bCs/>
-        </w:rPr>
-        <w:t>Instructor</w:t>
-      </w:r>
-      <w:r>
-        <w:rPr>
-          <w:bCs/>
-        </w:rPr>
-        <w:t xml:space="preserve"> for primary class students.</w:t>
-      </w:r>
-      <w:r>
-        <w:rPr>
-          <w:bCs/>
-        </w:rPr>
-        <w:tab/>
-      </w:r>
-      <w:r>
-        <w:rPr>
-          <w:bCs/>
-        </w:rPr>
-        <w:tab/>
-      </w:r>
+      </w:pPr>
     </w:p>
     <w:tbl>
       <w:tblPr>
-        <w:tblpPr w:leftFromText="180" w:rightFromText="180" w:vertAnchor="page" w:horzAnchor="margin" w:tblpXSpec="right" w:tblpY="9500"/>
+        <w:tblpPr w:leftFromText="180" w:rightFromText="180" w:vertAnchor="page" w:horzAnchor="margin" w:tblpXSpec="right" w:tblpY="10825"/>
         <w:tblOverlap w:val="never"/>
         <w:tblW w:w="6470" w:type="dxa"/>
         <w:tblLayout w:type="fixed"/>
@@ -2343,13 +2339,6 @@
           <w:bCs/>
         </w:rPr>
       </w:pPr>
-    </w:p>
-    <w:p>
-      <w:pPr>
-        <w:rPr>
-          <w:bCs/>
-        </w:rPr>
-      </w:pPr>
       <w:r>
         <w:rPr>
           <w:bCs/>
@@ -2413,6 +2402,67 @@
           <w:color w:val="000000"/>
         </w:rPr>
         <w:t xml:space="preserve">       </w:t>
+      </w:r>
+      <w:r>
+        <w:rPr>
+          <w:b/>
+          <w:bCs/>
+          <w:i/>
+          <w:iCs/>
+          <w:color w:val="000000"/>
+        </w:rPr>
+        <w:tab/>
+      </w:r>
+      <w:r>
+        <w:rPr>
+          <w:b/>
+          <w:bCs/>
+          <w:i/>
+          <w:iCs/>
+          <w:color w:val="000000"/>
+        </w:rPr>
+        <w:tab/>
+      </w:r>
+      <w:r>
+        <w:rPr>
+          <w:b/>
+          <w:bCs/>
+          <w:i/>
+          <w:iCs/>
+          <w:color w:val="000000"/>
+        </w:rPr>
+        <w:tab/>
+      </w:r>
+      <w:r>
+        <w:rPr>
+          <w:b/>
+          <w:bCs/>
+          <w:i/>
+          <w:iCs/>
+          <w:color w:val="000000"/>
+        </w:rPr>
+        <w:tab/>
+      </w:r>
+      <w:r>
+        <w:rPr>
+          <w:b/>
+          <w:bCs/>
+          <w:i/>
+          <w:iCs/>
+          <w:color w:val="000000"/>
+        </w:rPr>
+        <w:tab/>
+      </w:r>
+      <w:r>
+        <w:rPr>
+          <w:b/>
+          <w:bCs/>
+          <w:i/>
+          <w:iCs/>
+          <w:color w:val="000000"/>
+        </w:rPr>
+        <w:tab/>
+        <w:t xml:space="preserve">   </w:t>
       </w:r>
       <w:r>
         <w:rPr>
@@ -2657,11 +2707,12 @@
         <w:t xml:space="preserve">  </w:t>
       </w:r>
     </w:p>
+    <w:p/>
     <w:tbl>
       <w:tblPr>
-        <w:tblpPr w:leftFromText="180" w:rightFromText="180" w:vertAnchor="page" w:horzAnchor="margin" w:tblpXSpec="right" w:tblpY="11723"/>
+        <w:tblpPr w:leftFromText="180" w:rightFromText="180" w:vertAnchor="page" w:horzAnchor="page" w:tblpX="5113" w:tblpY="12835"/>
         <w:tblOverlap w:val="never"/>
-        <w:tblW w:w="6470" w:type="dxa"/>
+        <w:tblW w:w="6387" w:type="dxa"/>
         <w:tblLayout w:type="fixed"/>
         <w:tblCellMar>
           <w:left w:w="115" w:type="dxa"/>
@@ -2670,31 +2721,33 @@
         <w:tblLook w:val="04A0" w:firstRow="1" w:lastRow="0" w:firstColumn="1" w:lastColumn="0" w:noHBand="0" w:noVBand="1"/>
       </w:tblPr>
       <w:tblGrid>
-        <w:gridCol w:w="6470"/>
+        <w:gridCol w:w="6387"/>
       </w:tblGrid>
       <w:tr>
+        <w:trPr>
+          <w:trHeight w:val="322"/>
+        </w:trPr>
         <w:tc>
           <w:tcPr>
-            <w:tcW w:w="6470" w:type="dxa"/>
+            <w:tcW w:w="6387" w:type="dxa"/>
           </w:tcPr>
           <w:p>
             <w:pPr>
               <w:pStyle w:val="Heading2"/>
-            </w:pPr>
-            <w:r>
-              <w:t>Interests</w:t>
+              <w:tabs>
+                <w:tab w:val="left" w:pos="3066"/>
+              </w:tabs>
+            </w:pPr>
+            <w:r>
+              <w:t xml:space="preserve">Interests </w:t>
             </w:r>
           </w:p>
         </w:tc>
       </w:tr>
     </w:tbl>
-    <w:p/>
     <w:p>
       <w:pPr>
-        <w:pStyle w:val="ListParagraph"/>
-        <w:ind w:left="4950"/>
-        <w:rPr>
-          <w:sz w:val="18"/>
+        <w:rPr>
           <w:szCs w:val="18"/>
         </w:rPr>
       </w:pPr>
@@ -2775,27 +2828,21 @@
           <w:sz w:val="18"/>
           <w:szCs w:val="18"/>
         </w:rPr>
-        <w:t>Exploring new trends in</w:t>
-      </w:r>
-      <w:r>
+        <w:t>Exploring new trends in development</w:t>
+      </w:r>
+    </w:p>
+    <w:p>
+      <w:pPr>
+        <w:pStyle w:val="ListParagraph"/>
+        <w:ind w:left="4950"/>
         <w:rPr>
           <w:sz w:val="18"/>
           <w:szCs w:val="18"/>
         </w:rPr>
-        <w:t xml:space="preserve"> development</w:t>
-      </w:r>
-    </w:p>
-    <w:p/>
-    <w:p>
-      <w:pPr>
-        <w:ind w:left="3600" w:firstLine="720"/>
-        <w:rPr>
-          <w:i/>
-        </w:rPr>
       </w:pPr>
     </w:p>
     <w:sectPr>
-      <w:headerReference w:type="default" r:id="rId14"/>
+      <w:headerReference w:type="default" r:id="rId17"/>
       <w:pgSz w:w="12240" w:h="15840"/>
       <w:pgMar w:top="720" w:right="720" w:bottom="720" w:left="720" w:header="720" w:footer="720" w:gutter="0"/>
       <w:cols w:space="720"/>
@@ -2928,7 +2975,7 @@
   <w:abstractNum w:abstractNumId="0" w15:restartNumberingAfterBreak="0">
     <w:nsid w:val="09D13D53"/>
     <w:multiLevelType w:val="hybridMultilevel"/>
-    <w:tmpl w:val="D3DE85CA"/>
+    <w:tmpl w:val="E6F6E970"/>
     <w:lvl w:ilvl="0" w:tplc="04090001">
       <w:start w:val="1"/>
       <w:numFmt w:val="bullet"/>
@@ -3841,8 +3888,8 @@
   <w:abstractNum w:abstractNumId="8" w15:restartNumberingAfterBreak="0">
     <w:nsid w:val="51E34099"/>
     <w:multiLevelType w:val="hybridMultilevel"/>
-    <w:tmpl w:val="C93A31DC"/>
-    <w:lvl w:ilvl="0" w:tplc="04090001">
+    <w:tmpl w:val="8000E35A"/>
+    <w:lvl w:ilvl="0" w:tplc="838AB516">
       <w:start w:val="1"/>
       <w:numFmt w:val="bullet"/>
       <w:lvlText w:val=""/>
@@ -3852,6 +3899,8 @@
       </w:pPr>
       <w:rPr>
         <w:rFonts w:ascii="Symbol" w:hAnsi="Symbol" w:cs="Symbol" w:hint="default"/>
+        <w:sz w:val="18"/>
+        <w:szCs w:val="18"/>
       </w:rPr>
     </w:lvl>
     <w:lvl w:ilvl="1" w:tplc="04090003" w:tentative="1">
@@ -5049,6 +5098,16 @@
       <w:u w:val="single"/>
     </w:rPr>
   </w:style>
+  <w:style w:type="character" w:styleId="UnresolvedMention">
+    <w:name w:val="Unresolved Mention"/>
+    <w:basedOn w:val="DefaultParagraphFont"/>
+    <w:uiPriority w:val="99"/>
+    <w:rsid w:val="00330367"/>
+    <w:rPr>
+      <w:color w:val="605E5C"/>
+      <w:shd w:val="clear" w:color="auto" w:fill="E1DFDD"/>
+    </w:rPr>
+  </w:style>
 </w:styles>
 </file>
 
@@ -5227,7 +5286,7 @@
     <w:sig w:usb0="E0002EFF" w:usb1="C000785B" w:usb2="00000009" w:usb3="00000000" w:csb0="000001FF" w:csb1="00000000"/>
   </w:font>
   <w:font w:name="Century Gothic">
-    <w:altName w:val="Century Gothic"/>
+    <w:panose1 w:val="020B0502020202020204"/>
     <w:charset w:val="00"/>
     <w:family w:val="swiss"/>
     <w:pitch w:val="variable"/>
@@ -5254,13 +5313,6 @@
     <w:family w:val="auto"/>
     <w:pitch w:val="default"/>
     <w:sig w:usb0="00000000" w:usb1="00000000" w:usb2="00000000" w:usb3="00000000" w:csb0="00000001" w:csb1="00000000"/>
-  </w:font>
-  <w:font w:name="Bahnschrift Light">
-    <w:panose1 w:val="020B0502040204020203"/>
-    <w:charset w:val="00"/>
-    <w:family w:val="swiss"/>
-    <w:pitch w:val="variable"/>
-    <w:sig w:usb0="A00002C7" w:usb1="00000002" w:usb2="00000000" w:usb3="00000000" w:csb0="0000019F" w:csb1="00000000"/>
   </w:font>
   <w:font w:name="Calibri">
     <w:panose1 w:val="020F0502020204030204"/>
@@ -5300,8 +5352,10 @@
     <w:rsid w:val="00060A38"/>
     <w:rsid w:val="000F5818"/>
     <w:rsid w:val="001B29A6"/>
+    <w:rsid w:val="002400B2"/>
     <w:rsid w:val="002409FF"/>
     <w:rsid w:val="002566B6"/>
+    <w:rsid w:val="00267D6B"/>
     <w:rsid w:val="0027230A"/>
     <w:rsid w:val="0028740B"/>
     <w:rsid w:val="003827D2"/>
@@ -5315,12 +5369,19 @@
     <w:rsid w:val="005A320A"/>
     <w:rsid w:val="005A5C75"/>
     <w:rsid w:val="005D5F2D"/>
+    <w:rsid w:val="00643026"/>
+    <w:rsid w:val="00673735"/>
     <w:rsid w:val="006D2F77"/>
     <w:rsid w:val="00715F42"/>
     <w:rsid w:val="00765176"/>
+    <w:rsid w:val="00766CF3"/>
+    <w:rsid w:val="00783482"/>
     <w:rsid w:val="00796921"/>
+    <w:rsid w:val="007E05C3"/>
     <w:rsid w:val="007F271B"/>
+    <w:rsid w:val="00802749"/>
     <w:rsid w:val="00892C23"/>
+    <w:rsid w:val="00900338"/>
     <w:rsid w:val="00951514"/>
     <w:rsid w:val="0097315D"/>
     <w:rsid w:val="00986296"/>
@@ -5331,6 +5392,7 @@
     <w:rsid w:val="00BB7B46"/>
     <w:rsid w:val="00C31BE6"/>
     <w:rsid w:val="00C83F49"/>
+    <w:rsid w:val="00CA179B"/>
     <w:rsid w:val="00D954B9"/>
     <w:rsid w:val="00E86EE9"/>
     <w:rsid w:val="00EA5744"/>
@@ -5852,6 +5914,10 @@
     <w:name w:val="6F595494A2AA45DD9DB90ECBE39AD988"/>
     <w:rsid w:val="00A01ABA"/>
   </w:style>
+  <w:style w:type="paragraph" w:customStyle="1" w:styleId="296A58CEF40A4693B87496B0A3A11579">
+    <w:name w:val="296A58CEF40A4693B87496B0A3A11579"/>
+    <w:rsid w:val="00802749"/>
+  </w:style>
 </w:styles>
 </file>
 
@@ -6124,6 +6190,23 @@
 </file>
 
 <file path=customXml/item1.xml><?xml version="1.0" encoding="utf-8"?>
+<p:properties xmlns:p="http://schemas.microsoft.com/office/2006/metadata/properties" xmlns:xsi="http://www.w3.org/2001/XMLSchema-instance" xmlns:pc="http://schemas.microsoft.com/office/infopath/2007/PartnerControls">
+  <documentManagement>
+    <MediaServiceKeyPoints xmlns="71af3243-3dd4-4a8d-8c0d-dd76da1f02a5" xsi:nil="true"/>
+  </documentManagement>
+</p:properties>
+</file>
+
+<file path=customXml/item2.xml><?xml version="1.0" encoding="utf-8"?>
+<?mso-contentType ?>
+<FormTemplates xmlns="http://schemas.microsoft.com/sharepoint/v3/contenttype/forms">
+  <Display>DocumentLibraryForm</Display>
+  <Edit>DocumentLibraryForm</Edit>
+  <New>DocumentLibraryForm</New>
+</FormTemplates>
+</file>
+
+<file path=customXml/item3.xml><?xml version="1.0" encoding="utf-8"?>
 <ct:contentTypeSchema xmlns:ct="http://schemas.microsoft.com/office/2006/metadata/contentType" xmlns:ma="http://schemas.microsoft.com/office/2006/metadata/properties/metaAttributes" ct:_="" ma:_="" ma:contentTypeName="Document" ma:contentTypeID="0x01010079F111ED35F8CC479449609E8A0923A6" ma:contentTypeVersion="11" ma:contentTypeDescription="Create a new document." ma:contentTypeScope="" ma:versionID="1c2eb7a32e66fb6e4260f3771546a5e2">
   <xsd:schema xmlns:xsd="http://www.w3.org/2001/XMLSchema" xmlns:xs="http://www.w3.org/2001/XMLSchema" xmlns:p="http://schemas.microsoft.com/office/2006/metadata/properties" xmlns:ns2="71af3243-3dd4-4a8d-8c0d-dd76da1f02a5" xmlns:ns3="16c05727-aa75-4e4a-9b5f-8a80a1165891" targetNamespace="http://schemas.microsoft.com/office/2006/metadata/properties" ma:root="true" ma:fieldsID="04e1f6479c48b08974ba73b5ca973489" ns2:_="" ns3:_="">
     <xsd:import namespace="71af3243-3dd4-4a8d-8c0d-dd76da1f02a5"/>
@@ -6334,24 +6417,29 @@
 </ct:contentTypeSchema>
 </file>
 
-<file path=customXml/item2.xml><?xml version="1.0" encoding="utf-8"?>
-<?mso-contentType ?>
-<FormTemplates xmlns="http://schemas.microsoft.com/sharepoint/v3/contenttype/forms">
-  <Display>DocumentLibraryForm</Display>
-  <Edit>DocumentLibraryForm</Edit>
-  <New>DocumentLibraryForm</New>
-</FormTemplates>
-</file>
-
-<file path=customXml/item3.xml><?xml version="1.0" encoding="utf-8"?>
-<p:properties xmlns:p="http://schemas.microsoft.com/office/2006/metadata/properties" xmlns:xsi="http://www.w3.org/2001/XMLSchema-instance" xmlns:pc="http://schemas.microsoft.com/office/infopath/2007/PartnerControls">
-  <documentManagement>
-    <MediaServiceKeyPoints xmlns="71af3243-3dd4-4a8d-8c0d-dd76da1f02a5" xsi:nil="true"/>
-  </documentManagement>
-</p:properties>
+<file path=customXml/item4.xml><?xml version="1.0" encoding="utf-8"?>
+<b:Sources xmlns:b="http://schemas.openxmlformats.org/officeDocument/2006/bibliography" xmlns="http://schemas.openxmlformats.org/officeDocument/2006/bibliography" SelectedStyle="\APASixthEditionOfficeOnline.xsl" StyleName="APA" Version="6"/>
 </file>
 
 <file path=customXml/itemProps1.xml><?xml version="1.0" encoding="utf-8"?>
+<ds:datastoreItem xmlns:ds="http://schemas.openxmlformats.org/officeDocument/2006/customXml" ds:itemID="{DD14EC26-251D-443A-AF4F-B15D0F3B0F84}">
+  <ds:schemaRefs>
+    <ds:schemaRef ds:uri="http://schemas.microsoft.com/office/2006/metadata/properties"/>
+    <ds:schemaRef ds:uri="http://schemas.microsoft.com/office/infopath/2007/PartnerControls"/>
+    <ds:schemaRef ds:uri="71af3243-3dd4-4a8d-8c0d-dd76da1f02a5"/>
+  </ds:schemaRefs>
+</ds:datastoreItem>
+</file>
+
+<file path=customXml/itemProps2.xml><?xml version="1.0" encoding="utf-8"?>
+<ds:datastoreItem xmlns:ds="http://schemas.openxmlformats.org/officeDocument/2006/customXml" ds:itemID="{18506A0D-4821-47C2-BD9B-CACF27C6B108}">
+  <ds:schemaRefs>
+    <ds:schemaRef ds:uri="http://schemas.microsoft.com/sharepoint/v3/contenttype/forms"/>
+  </ds:schemaRefs>
+</ds:datastoreItem>
+</file>
+
+<file path=customXml/itemProps3.xml><?xml version="1.0" encoding="utf-8"?>
 <ds:datastoreItem xmlns:ds="http://schemas.openxmlformats.org/officeDocument/2006/customXml" ds:itemID="{8143E149-BD72-41A7-8F13-AF59DE30D6FA}">
   <ds:schemaRefs>
     <ds:schemaRef ds:uri="http://schemas.microsoft.com/office/2006/metadata/contentType"/>
@@ -6370,20 +6458,10 @@
 </ds:datastoreItem>
 </file>
 
-<file path=customXml/itemProps2.xml><?xml version="1.0" encoding="utf-8"?>
-<ds:datastoreItem xmlns:ds="http://schemas.openxmlformats.org/officeDocument/2006/customXml" ds:itemID="{18506A0D-4821-47C2-BD9B-CACF27C6B108}">
+<file path=customXml/itemProps4.xml><?xml version="1.0" encoding="utf-8"?>
+<ds:datastoreItem xmlns:ds="http://schemas.openxmlformats.org/officeDocument/2006/customXml" ds:itemID="{85C41490-6483-440E-863F-BD0C43BBB506}">
   <ds:schemaRefs>
-    <ds:schemaRef ds:uri="http://schemas.microsoft.com/sharepoint/v3/contenttype/forms"/>
-  </ds:schemaRefs>
-</ds:datastoreItem>
-</file>
-
-<file path=customXml/itemProps3.xml><?xml version="1.0" encoding="utf-8"?>
-<ds:datastoreItem xmlns:ds="http://schemas.openxmlformats.org/officeDocument/2006/customXml" ds:itemID="{DD14EC26-251D-443A-AF4F-B15D0F3B0F84}">
-  <ds:schemaRefs>
-    <ds:schemaRef ds:uri="http://schemas.microsoft.com/office/2006/metadata/properties"/>
-    <ds:schemaRef ds:uri="http://schemas.microsoft.com/office/infopath/2007/PartnerControls"/>
-    <ds:schemaRef ds:uri="71af3243-3dd4-4a8d-8c0d-dd76da1f02a5"/>
+    <ds:schemaRef ds:uri="http://schemas.openxmlformats.org/officeDocument/2006/bibliography"/>
   </ds:schemaRefs>
 </ds:datastoreItem>
 </file>
</xml_diff>